<commit_message>
Diagram fix og studienummer
</commit_message>
<xml_diff>
--- a/Assignment3_Ny/assignment3.docx
+++ b/Assignment3_Ny/assignment3.docx
@@ -410,6 +410,12 @@
         </w:rPr>
         <w:tab/>
         <w:t>- study number 2015</w:t>
+      </w:r>
+      <w:r>
+        <w:rPr>
+          <w:lang w:val="en-US" w:eastAsia="en-US"/>
+        </w:rPr>
+        <w:t>08319</w:t>
       </w:r>
     </w:p>
     <w:p>
@@ -567,7 +573,7 @@
       <w:sdtContent>
         <w:p>
           <w:pPr>
-            <w:pStyle w:val="Overskrift"/>
+            <w:pStyle w:val="TOCHeading"/>
             <w:rPr>
               <w:lang w:val="en-GB"/>
             </w:rPr>
@@ -581,7 +587,7 @@
         </w:p>
         <w:p>
           <w:pPr>
-            <w:pStyle w:val="Indholdsfortegnelse1"/>
+            <w:pStyle w:val="TOC1"/>
             <w:tabs>
               <w:tab w:val="left" w:pos="480"/>
               <w:tab w:val="right" w:leader="dot" w:pos="9628"/>
@@ -686,7 +692,7 @@
         </w:p>
         <w:p>
           <w:pPr>
-            <w:pStyle w:val="Indholdsfortegnelse2"/>
+            <w:pStyle w:val="TOC2"/>
             <w:tabs>
               <w:tab w:val="left" w:pos="960"/>
               <w:tab w:val="right" w:leader="dot" w:pos="9628"/>
@@ -784,7 +790,7 @@
         </w:p>
         <w:p>
           <w:pPr>
-            <w:pStyle w:val="Indholdsfortegnelse2"/>
+            <w:pStyle w:val="TOC2"/>
             <w:tabs>
               <w:tab w:val="left" w:pos="960"/>
               <w:tab w:val="right" w:leader="dot" w:pos="9628"/>
@@ -882,7 +888,7 @@
         </w:p>
         <w:p>
           <w:pPr>
-            <w:pStyle w:val="Indholdsfortegnelse1"/>
+            <w:pStyle w:val="TOC1"/>
             <w:tabs>
               <w:tab w:val="left" w:pos="480"/>
               <w:tab w:val="right" w:leader="dot" w:pos="9628"/>
@@ -978,7 +984,7 @@
         </w:p>
         <w:p>
           <w:pPr>
-            <w:pStyle w:val="Indholdsfortegnelse2"/>
+            <w:pStyle w:val="TOC2"/>
             <w:tabs>
               <w:tab w:val="left" w:pos="960"/>
               <w:tab w:val="right" w:leader="dot" w:pos="9628"/>
@@ -1076,7 +1082,7 @@
         </w:p>
         <w:p>
           <w:pPr>
-            <w:pStyle w:val="Indholdsfortegnelse2"/>
+            <w:pStyle w:val="TOC2"/>
             <w:tabs>
               <w:tab w:val="left" w:pos="960"/>
               <w:tab w:val="right" w:leader="dot" w:pos="9628"/>
@@ -1174,7 +1180,7 @@
         </w:p>
         <w:p>
           <w:pPr>
-            <w:pStyle w:val="Indholdsfortegnelse3"/>
+            <w:pStyle w:val="TOC3"/>
             <w:tabs>
               <w:tab w:val="left" w:pos="1200"/>
               <w:tab w:val="right" w:leader="dot" w:pos="9628"/>
@@ -1264,7 +1270,7 @@
         </w:p>
         <w:p>
           <w:pPr>
-            <w:pStyle w:val="Indholdsfortegnelse2"/>
+            <w:pStyle w:val="TOC2"/>
             <w:tabs>
               <w:tab w:val="left" w:pos="960"/>
               <w:tab w:val="right" w:leader="dot" w:pos="9628"/>
@@ -1362,7 +1368,7 @@
         </w:p>
         <w:p>
           <w:pPr>
-            <w:pStyle w:val="Indholdsfortegnelse3"/>
+            <w:pStyle w:val="TOC3"/>
             <w:tabs>
               <w:tab w:val="left" w:pos="1200"/>
               <w:tab w:val="right" w:leader="dot" w:pos="9628"/>
@@ -1452,7 +1458,7 @@
         </w:p>
         <w:p>
           <w:pPr>
-            <w:pStyle w:val="Indholdsfortegnelse2"/>
+            <w:pStyle w:val="TOC2"/>
             <w:tabs>
               <w:tab w:val="left" w:pos="960"/>
               <w:tab w:val="right" w:leader="dot" w:pos="9628"/>
@@ -1550,7 +1556,7 @@
         </w:p>
         <w:p>
           <w:pPr>
-            <w:pStyle w:val="Indholdsfortegnelse1"/>
+            <w:pStyle w:val="TOC1"/>
             <w:tabs>
               <w:tab w:val="left" w:pos="480"/>
               <w:tab w:val="right" w:leader="dot" w:pos="9628"/>
@@ -1646,7 +1652,7 @@
         </w:p>
         <w:p>
           <w:pPr>
-            <w:pStyle w:val="Indholdsfortegnelse1"/>
+            <w:pStyle w:val="TOC1"/>
             <w:tabs>
               <w:tab w:val="left" w:pos="480"/>
               <w:tab w:val="right" w:leader="dot" w:pos="9628"/>
@@ -1742,7 +1748,7 @@
         </w:p>
         <w:p>
           <w:pPr>
-            <w:pStyle w:val="Indholdsfortegnelse1"/>
+            <w:pStyle w:val="TOC1"/>
             <w:tabs>
               <w:tab w:val="right" w:leader="dot" w:pos="9628"/>
             </w:tabs>
@@ -1848,7 +1854,7 @@
     </w:p>
     <w:tbl>
       <w:tblPr>
-        <w:tblStyle w:val="Tabel-Gitter"/>
+        <w:tblStyle w:val="TableGrid"/>
         <w:tblW w:w="0" w:type="auto"/>
         <w:tblLook w:val="04A0" w:firstRow="1" w:lastRow="0" w:firstColumn="1" w:lastColumn="0" w:noHBand="0" w:noVBand="1"/>
       </w:tblPr>
@@ -2017,7 +2023,7 @@
     </w:p>
     <w:p>
       <w:pPr>
-        <w:pStyle w:val="Overskrift1"/>
+        <w:pStyle w:val="Heading1"/>
         <w:spacing w:before="360" w:after="240"/>
       </w:pPr>
       <w:bookmarkStart w:id="74" w:name="_Toc25225001"/>
@@ -2103,7 +2109,7 @@
     </w:p>
     <w:p>
       <w:pPr>
-        <w:pStyle w:val="Billedtekst"/>
+        <w:pStyle w:val="Caption"/>
         <w:jc w:val="center"/>
       </w:pPr>
       <w:bookmarkStart w:id="78" w:name="_Ref25669657"/>
@@ -2149,7 +2155,7 @@
     </w:p>
     <w:p>
       <w:pPr>
-        <w:pStyle w:val="Overskrift2"/>
+        <w:pStyle w:val="Heading2"/>
       </w:pPr>
       <w:bookmarkStart w:id="79" w:name="_Toc25225003"/>
       <w:bookmarkStart w:id="80" w:name="_Ref25667590"/>
@@ -2255,7 +2261,7 @@
     <w:p/>
     <w:p>
       <w:pPr>
-        <w:pStyle w:val="Overskrift1"/>
+        <w:pStyle w:val="Heading1"/>
         <w:spacing w:before="360" w:after="240"/>
       </w:pPr>
       <w:bookmarkStart w:id="84" w:name="_Toc25225004"/>
@@ -2266,7 +2272,7 @@
     </w:p>
     <w:p>
       <w:pPr>
-        <w:pStyle w:val="Overskrift2"/>
+        <w:pStyle w:val="Heading2"/>
       </w:pPr>
       <w:bookmarkStart w:id="85" w:name="_Toc25225005"/>
       <w:bookmarkEnd w:id="75"/>
@@ -2363,7 +2369,7 @@
     <w:p/>
     <w:p>
       <w:pPr>
-        <w:pStyle w:val="Overskrift2"/>
+        <w:pStyle w:val="Heading2"/>
       </w:pPr>
       <w:bookmarkStart w:id="86" w:name="_Toc25225006"/>
       <w:r>
@@ -2374,7 +2380,7 @@
     </w:p>
     <w:p>
       <w:pPr>
-        <w:pStyle w:val="Overskrift3"/>
+        <w:pStyle w:val="Heading3"/>
       </w:pPr>
       <w:bookmarkStart w:id="87" w:name="_Toc25225007"/>
       <w:r>
@@ -2421,100 +2427,14 @@
       </w:pPr>
       <w:r>
         <w:rPr>
-          <w:noProof/>
-        </w:rPr>
-        <mc:AlternateContent>
-          <mc:Choice Requires="wps">
-            <w:drawing>
-              <wp:anchor distT="0" distB="0" distL="114300" distR="114300" simplePos="0" relativeHeight="251663360" behindDoc="0" locked="0" layoutInCell="1" allowOverlap="1" wp14:anchorId="3B8E2CF6" wp14:editId="7271966C">
-                <wp:simplePos x="0" y="0"/>
-                <wp:positionH relativeFrom="column">
-                  <wp:posOffset>2681478</wp:posOffset>
-                </wp:positionH>
-                <wp:positionV relativeFrom="paragraph">
-                  <wp:posOffset>3918687</wp:posOffset>
-                </wp:positionV>
-                <wp:extent cx="694919" cy="180136"/>
-                <wp:effectExtent l="0" t="0" r="67310" b="67945"/>
-                <wp:wrapNone/>
-                <wp:docPr id="13" name="Lige pilforbindelse 13"/>
-                <wp:cNvGraphicFramePr/>
-                <a:graphic xmlns:a="http://schemas.openxmlformats.org/drawingml/2006/main">
-                  <a:graphicData uri="http://schemas.microsoft.com/office/word/2010/wordprocessingShape">
-                    <wps:wsp>
-                      <wps:cNvCnPr/>
-                      <wps:spPr>
-                        <a:xfrm>
-                          <a:off x="0" y="0"/>
-                          <a:ext cx="694919" cy="180136"/>
-                        </a:xfrm>
-                        <a:prstGeom prst="straightConnector1">
-                          <a:avLst/>
-                        </a:prstGeom>
-                        <a:ln>
-                          <a:solidFill>
-                            <a:srgbClr val="C00000"/>
-                          </a:solidFill>
-                          <a:tailEnd type="triangle"/>
-                        </a:ln>
-                      </wps:spPr>
-                      <wps:style>
-                        <a:lnRef idx="1">
-                          <a:schemeClr val="dk1"/>
-                        </a:lnRef>
-                        <a:fillRef idx="0">
-                          <a:schemeClr val="dk1"/>
-                        </a:fillRef>
-                        <a:effectRef idx="0">
-                          <a:schemeClr val="dk1"/>
-                        </a:effectRef>
-                        <a:fontRef idx="minor">
-                          <a:schemeClr val="tx1"/>
-                        </a:fontRef>
-                      </wps:style>
-                      <wps:bodyPr/>
-                    </wps:wsp>
-                  </a:graphicData>
-                </a:graphic>
-                <wp14:sizeRelH relativeFrom="margin">
-                  <wp14:pctWidth>0</wp14:pctWidth>
-                </wp14:sizeRelH>
-                <wp14:sizeRelV relativeFrom="margin">
-                  <wp14:pctHeight>0</wp14:pctHeight>
-                </wp14:sizeRelV>
-              </wp:anchor>
-            </w:drawing>
-          </mc:Choice>
-          <mc:Fallback>
-            <w:pict>
-              <v:shapetype w14:anchorId="4CCFFB52" id="_x0000_t32" coordsize="21600,21600" o:spt="32" o:oned="t" path="m,l21600,21600e" filled="f">
-                <v:path arrowok="t" fillok="f" o:connecttype="none"/>
-                <o:lock v:ext="edit" shapetype="t"/>
-              </v:shapetype>
-              <v:shape id="Lige pilforbindelse 13" o:spid="_x0000_s1026" type="#_x0000_t32" style="position:absolute;margin-left:211.15pt;margin-top:308.55pt;width:54.7pt;height:14.2pt;z-index:251663360;visibility:visible;mso-wrap-style:square;mso-width-percent:0;mso-height-percent:0;mso-wrap-distance-left:9pt;mso-wrap-distance-top:0;mso-wrap-distance-right:9pt;mso-wrap-distance-bottom:0;mso-position-horizontal:absolute;mso-position-horizontal-relative:text;mso-position-vertical:absolute;mso-position-vertical-relative:text;mso-width-percent:0;mso-height-percent:0;mso-width-relative:margin;mso-height-relative:margin" o:gfxdata="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" strokecolor="#c00000">
-                <v:stroke endarrow="block"/>
-              </v:shape>
-            </w:pict>
-          </mc:Fallback>
-        </mc:AlternateContent>
-      </w:r>
-      <w:r>
-        <w:rPr>
+          <w:bCs w:val="0"/>
           <w:noProof/>
         </w:rPr>
         <w:drawing>
-          <wp:anchor distT="0" distB="0" distL="114300" distR="114300" simplePos="0" relativeHeight="251662336" behindDoc="0" locked="0" layoutInCell="1" allowOverlap="1" wp14:anchorId="09488BEA" wp14:editId="56B46770">
-            <wp:simplePos x="0" y="0"/>
-            <wp:positionH relativeFrom="column">
-              <wp:posOffset>2286407</wp:posOffset>
-            </wp:positionH>
-            <wp:positionV relativeFrom="paragraph">
-              <wp:posOffset>3550209</wp:posOffset>
-            </wp:positionV>
-            <wp:extent cx="767715" cy="368401"/>
-            <wp:effectExtent l="19050" t="19050" r="13335" b="12700"/>
-            <wp:wrapNone/>
-            <wp:docPr id="12" name="Billede 12"/>
+          <wp:inline distT="0" distB="0" distL="0" distR="0" wp14:anchorId="7ABCBECC" wp14:editId="598EF5EE">
+            <wp:extent cx="6120130" cy="6120130"/>
+            <wp:effectExtent l="0" t="0" r="0" b="0"/>
+            <wp:docPr id="5" name="Picture 5" descr="C:\Users\Mads Beck\AppData\Local\Microsoft\Windows\INetCache\Content.MSO\93635DBA.tmp"/>
             <wp:cNvGraphicFramePr>
               <a:graphicFrameLocks xmlns:a="http://schemas.openxmlformats.org/drawingml/2006/main" noChangeAspect="1"/>
             </wp:cNvGraphicFramePr>
@@ -2522,7 +2442,7 @@
               <a:graphicData uri="http://schemas.openxmlformats.org/drawingml/2006/picture">
                 <pic:pic xmlns:pic="http://schemas.openxmlformats.org/drawingml/2006/picture">
                   <pic:nvPicPr>
-                    <pic:cNvPr id="0" name="Picture 3"/>
+                    <pic:cNvPr id="0" name="Picture 1" descr="C:\Users\Mads Beck\AppData\Local\Microsoft\Windows\INetCache\Content.MSO\93635DBA.tmp"/>
                     <pic:cNvPicPr>
                       <a:picLocks noChangeAspect="1" noChangeArrowheads="1"/>
                     </pic:cNvPicPr>
@@ -2543,916 +2463,14 @@
                   <pic:spPr bwMode="auto">
                     <a:xfrm>
                       <a:off x="0" y="0"/>
-                      <a:ext cx="767715" cy="368401"/>
+                      <a:ext cx="6120130" cy="6120130"/>
                     </a:xfrm>
                     <a:prstGeom prst="rect">
                       <a:avLst/>
                     </a:prstGeom>
                     <a:noFill/>
                     <a:ln>
-                      <a:solidFill>
-                        <a:srgbClr val="FF0000"/>
-                      </a:solidFill>
-                    </a:ln>
-                  </pic:spPr>
-                </pic:pic>
-              </a:graphicData>
-            </a:graphic>
-            <wp14:sizeRelH relativeFrom="page">
-              <wp14:pctWidth>0</wp14:pctWidth>
-            </wp14:sizeRelH>
-            <wp14:sizeRelV relativeFrom="page">
-              <wp14:pctHeight>0</wp14:pctHeight>
-            </wp14:sizeRelV>
-          </wp:anchor>
-        </w:drawing>
-      </w:r>
-      <w:r>
-        <w:rPr>
-          <w:noProof/>
-          <w:color w:val="FF0000"/>
-        </w:rPr>
-        <mc:AlternateContent>
-          <mc:Choice Requires="wps">
-            <w:drawing>
-              <wp:anchor distT="0" distB="0" distL="114300" distR="114300" simplePos="0" relativeHeight="251661312" behindDoc="0" locked="0" layoutInCell="1" allowOverlap="1" wp14:anchorId="35132192" wp14:editId="0C2FBD83">
-                <wp:simplePos x="0" y="0"/>
-                <wp:positionH relativeFrom="column">
-                  <wp:posOffset>1148467</wp:posOffset>
-                </wp:positionH>
-                <wp:positionV relativeFrom="paragraph">
-                  <wp:posOffset>2108338</wp:posOffset>
-                </wp:positionV>
-                <wp:extent cx="326003" cy="230588"/>
-                <wp:effectExtent l="57150" t="38100" r="55245" b="74295"/>
-                <wp:wrapNone/>
-                <wp:docPr id="10" name="Kombinationstegning: figur 10"/>
-                <wp:cNvGraphicFramePr/>
-                <a:graphic xmlns:a="http://schemas.openxmlformats.org/drawingml/2006/main">
-                  <a:graphicData uri="http://schemas.microsoft.com/office/word/2010/wordprocessingShape">
-                    <wps:wsp>
-                      <wps:cNvSpPr/>
-                      <wps:spPr>
-                        <a:xfrm>
-                          <a:off x="0" y="0"/>
-                          <a:ext cx="326003" cy="230588"/>
-                        </a:xfrm>
-                        <a:custGeom>
-                          <a:avLst/>
-                          <a:gdLst>
-                            <a:gd name="connsiteX0" fmla="*/ 0 w 326003"/>
-                            <a:gd name="connsiteY0" fmla="*/ 0 h 230588"/>
-                            <a:gd name="connsiteX1" fmla="*/ 39756 w 326003"/>
-                            <a:gd name="connsiteY1" fmla="*/ 23854 h 230588"/>
-                            <a:gd name="connsiteX2" fmla="*/ 63610 w 326003"/>
-                            <a:gd name="connsiteY2" fmla="*/ 31805 h 230588"/>
-                            <a:gd name="connsiteX3" fmla="*/ 111318 w 326003"/>
-                            <a:gd name="connsiteY3" fmla="*/ 63610 h 230588"/>
-                            <a:gd name="connsiteX4" fmla="*/ 159026 w 326003"/>
-                            <a:gd name="connsiteY4" fmla="*/ 95416 h 230588"/>
-                            <a:gd name="connsiteX5" fmla="*/ 206733 w 326003"/>
-                            <a:gd name="connsiteY5" fmla="*/ 127221 h 230588"/>
-                            <a:gd name="connsiteX6" fmla="*/ 230587 w 326003"/>
-                            <a:gd name="connsiteY6" fmla="*/ 143124 h 230588"/>
-                            <a:gd name="connsiteX7" fmla="*/ 278295 w 326003"/>
-                            <a:gd name="connsiteY7" fmla="*/ 190831 h 230588"/>
-                            <a:gd name="connsiteX8" fmla="*/ 302149 w 326003"/>
-                            <a:gd name="connsiteY8" fmla="*/ 206734 h 230588"/>
-                            <a:gd name="connsiteX9" fmla="*/ 326003 w 326003"/>
-                            <a:gd name="connsiteY9" fmla="*/ 230588 h 230588"/>
-                          </a:gdLst>
-                          <a:ahLst/>
-                          <a:cxnLst>
-                            <a:cxn ang="0">
-                              <a:pos x="connsiteX0" y="connsiteY0"/>
-                            </a:cxn>
-                            <a:cxn ang="0">
-                              <a:pos x="connsiteX1" y="connsiteY1"/>
-                            </a:cxn>
-                            <a:cxn ang="0">
-                              <a:pos x="connsiteX2" y="connsiteY2"/>
-                            </a:cxn>
-                            <a:cxn ang="0">
-                              <a:pos x="connsiteX3" y="connsiteY3"/>
-                            </a:cxn>
-                            <a:cxn ang="0">
-                              <a:pos x="connsiteX4" y="connsiteY4"/>
-                            </a:cxn>
-                            <a:cxn ang="0">
-                              <a:pos x="connsiteX5" y="connsiteY5"/>
-                            </a:cxn>
-                            <a:cxn ang="0">
-                              <a:pos x="connsiteX6" y="connsiteY6"/>
-                            </a:cxn>
-                            <a:cxn ang="0">
-                              <a:pos x="connsiteX7" y="connsiteY7"/>
-                            </a:cxn>
-                            <a:cxn ang="0">
-                              <a:pos x="connsiteX8" y="connsiteY8"/>
-                            </a:cxn>
-                            <a:cxn ang="0">
-                              <a:pos x="connsiteX9" y="connsiteY9"/>
-                            </a:cxn>
-                          </a:cxnLst>
-                          <a:rect l="l" t="t" r="r" b="b"/>
-                          <a:pathLst>
-                            <a:path w="326003" h="230588">
-                              <a:moveTo>
-                                <a:pt x="0" y="0"/>
-                              </a:moveTo>
-                              <a:cubicBezTo>
-                                <a:pt x="13252" y="7951"/>
-                                <a:pt x="25933" y="16943"/>
-                                <a:pt x="39756" y="23854"/>
-                              </a:cubicBezTo>
-                              <a:cubicBezTo>
-                                <a:pt x="47253" y="27602"/>
-                                <a:pt x="56283" y="27735"/>
-                                <a:pt x="63610" y="31805"/>
-                              </a:cubicBezTo>
-                              <a:cubicBezTo>
-                                <a:pt x="80317" y="41087"/>
-                                <a:pt x="95415" y="53008"/>
-                                <a:pt x="111318" y="63610"/>
-                              </a:cubicBezTo>
-                              <a:lnTo>
-                                <a:pt x="159026" y="95416"/>
-                              </a:lnTo>
-                              <a:lnTo>
-                                <a:pt x="206733" y="127221"/>
-                              </a:lnTo>
-                              <a:cubicBezTo>
-                                <a:pt x="214684" y="132522"/>
-                                <a:pt x="223830" y="136367"/>
-                                <a:pt x="230587" y="143124"/>
-                              </a:cubicBezTo>
-                              <a:cubicBezTo>
-                                <a:pt x="246490" y="159026"/>
-                                <a:pt x="259583" y="178356"/>
-                                <a:pt x="278295" y="190831"/>
-                              </a:cubicBezTo>
-                              <a:cubicBezTo>
-                                <a:pt x="286246" y="196132"/>
-                                <a:pt x="294808" y="200616"/>
-                                <a:pt x="302149" y="206734"/>
-                              </a:cubicBezTo>
-                              <a:cubicBezTo>
-                                <a:pt x="310788" y="213933"/>
-                                <a:pt x="326003" y="230588"/>
-                                <a:pt x="326003" y="230588"/>
-                              </a:cubicBezTo>
-                            </a:path>
-                          </a:pathLst>
-                        </a:custGeom>
-                      </wps:spPr>
-                      <wps:style>
-                        <a:lnRef idx="3">
-                          <a:schemeClr val="accent2"/>
-                        </a:lnRef>
-                        <a:fillRef idx="0">
-                          <a:schemeClr val="accent2"/>
-                        </a:fillRef>
-                        <a:effectRef idx="2">
-                          <a:schemeClr val="accent2"/>
-                        </a:effectRef>
-                        <a:fontRef idx="minor">
-                          <a:schemeClr val="tx1"/>
-                        </a:fontRef>
-                      </wps:style>
-                      <wps:bodyPr rot="0" spcFirstLastPara="0" vertOverflow="overflow" horzOverflow="overflow" vert="horz" wrap="square" lIns="91440" tIns="45720" rIns="91440" bIns="45720" numCol="1" spcCol="0" rtlCol="0" fromWordArt="0" anchor="ctr" anchorCtr="0" forceAA="0" compatLnSpc="1">
-                        <a:prstTxWarp prst="textNoShape">
-                          <a:avLst/>
-                        </a:prstTxWarp>
-                        <a:noAutofit/>
-                      </wps:bodyPr>
-                    </wps:wsp>
-                  </a:graphicData>
-                </a:graphic>
-              </wp:anchor>
-            </w:drawing>
-          </mc:Choice>
-          <mc:Fallback>
-            <w:pict>
-              <v:shape w14:anchorId="774EA19C" id="Kombinationstegning: figur 10" o:spid="_x0000_s1026" style="position:absolute;margin-left:90.45pt;margin-top:166pt;width:25.65pt;height:18.15pt;z-index:251661312;visibility:visible;mso-wrap-style:square;mso-wrap-distance-left:9pt;mso-wrap-distance-top:0;mso-wrap-distance-right:9pt;mso-wrap-distance-bottom:0;mso-position-horizontal:absolute;mso-position-horizontal-relative:text;mso-position-vertical:absolute;mso-position-vertical-relative:text;v-text-anchor:middle" coordsize="326003,230588" o:gfxdata="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" path="m,c13252,7951,25933,16943,39756,23854v7497,3748,16527,3881,23854,7951c80317,41087,95415,53008,111318,63610r47708,31806l206733,127221v7951,5301,17097,9146,23854,15903c246490,159026,259583,178356,278295,190831v7951,5301,16513,9785,23854,15903c310788,213933,326003,230588,326003,230588e" filled="f" strokecolor="#c0504d [3205]" strokeweight="3pt">
-                <v:shadow on="t" color="black" opacity="22937f" origin=",.5" offset="0,.63889mm"/>
-                <v:path arrowok="t" o:connecttype="custom" o:connectlocs="0,0;39756,23854;63610,31805;111318,63610;159026,95416;206733,127221;230587,143124;278295,190831;302149,206734;326003,230588" o:connectangles="0,0,0,0,0,0,0,0,0,0"/>
-              </v:shape>
-            </w:pict>
-          </mc:Fallback>
-        </mc:AlternateContent>
-      </w:r>
-      <w:r>
-        <w:rPr>
-          <w:noProof/>
-          <w:color w:val="FF0000"/>
-        </w:rPr>
-        <mc:AlternateContent>
-          <mc:Choice Requires="wps">
-            <w:drawing>
-              <wp:anchor distT="0" distB="0" distL="114300" distR="114300" simplePos="0" relativeHeight="251660288" behindDoc="0" locked="0" layoutInCell="1" allowOverlap="1" wp14:anchorId="6D9F5298" wp14:editId="32E50202">
-                <wp:simplePos x="0" y="0"/>
-                <wp:positionH relativeFrom="column">
-                  <wp:posOffset>1164305</wp:posOffset>
-                </wp:positionH>
-                <wp:positionV relativeFrom="paragraph">
-                  <wp:posOffset>2195802</wp:posOffset>
-                </wp:positionV>
-                <wp:extent cx="294262" cy="119270"/>
-                <wp:effectExtent l="38100" t="76200" r="29845" b="109855"/>
-                <wp:wrapNone/>
-                <wp:docPr id="8" name="Kombinationstegning: figur 8"/>
-                <wp:cNvGraphicFramePr/>
-                <a:graphic xmlns:a="http://schemas.openxmlformats.org/drawingml/2006/main">
-                  <a:graphicData uri="http://schemas.microsoft.com/office/word/2010/wordprocessingShape">
-                    <wps:wsp>
-                      <wps:cNvSpPr/>
-                      <wps:spPr>
-                        <a:xfrm rot="20668934">
-                          <a:off x="0" y="0"/>
-                          <a:ext cx="294262" cy="119270"/>
-                        </a:xfrm>
-                        <a:custGeom>
-                          <a:avLst/>
-                          <a:gdLst>
-                            <a:gd name="connsiteX0" fmla="*/ 294262 w 294262"/>
-                            <a:gd name="connsiteY0" fmla="*/ 0 h 119270"/>
-                            <a:gd name="connsiteX1" fmla="*/ 254506 w 294262"/>
-                            <a:gd name="connsiteY1" fmla="*/ 7952 h 119270"/>
-                            <a:gd name="connsiteX2" fmla="*/ 230652 w 294262"/>
-                            <a:gd name="connsiteY2" fmla="*/ 23854 h 119270"/>
-                            <a:gd name="connsiteX3" fmla="*/ 135236 w 294262"/>
-                            <a:gd name="connsiteY3" fmla="*/ 39757 h 119270"/>
-                            <a:gd name="connsiteX4" fmla="*/ 87528 w 294262"/>
-                            <a:gd name="connsiteY4" fmla="*/ 55660 h 119270"/>
-                            <a:gd name="connsiteX5" fmla="*/ 63675 w 294262"/>
-                            <a:gd name="connsiteY5" fmla="*/ 63611 h 119270"/>
-                            <a:gd name="connsiteX6" fmla="*/ 39821 w 294262"/>
-                            <a:gd name="connsiteY6" fmla="*/ 79513 h 119270"/>
-                            <a:gd name="connsiteX7" fmla="*/ 23918 w 294262"/>
-                            <a:gd name="connsiteY7" fmla="*/ 103367 h 119270"/>
-                            <a:gd name="connsiteX8" fmla="*/ 64 w 294262"/>
-                            <a:gd name="connsiteY8" fmla="*/ 119270 h 119270"/>
-                          </a:gdLst>
-                          <a:ahLst/>
-                          <a:cxnLst>
-                            <a:cxn ang="0">
-                              <a:pos x="connsiteX0" y="connsiteY0"/>
-                            </a:cxn>
-                            <a:cxn ang="0">
-                              <a:pos x="connsiteX1" y="connsiteY1"/>
-                            </a:cxn>
-                            <a:cxn ang="0">
-                              <a:pos x="connsiteX2" y="connsiteY2"/>
-                            </a:cxn>
-                            <a:cxn ang="0">
-                              <a:pos x="connsiteX3" y="connsiteY3"/>
-                            </a:cxn>
-                            <a:cxn ang="0">
-                              <a:pos x="connsiteX4" y="connsiteY4"/>
-                            </a:cxn>
-                            <a:cxn ang="0">
-                              <a:pos x="connsiteX5" y="connsiteY5"/>
-                            </a:cxn>
-                            <a:cxn ang="0">
-                              <a:pos x="connsiteX6" y="connsiteY6"/>
-                            </a:cxn>
-                            <a:cxn ang="0">
-                              <a:pos x="connsiteX7" y="connsiteY7"/>
-                            </a:cxn>
-                            <a:cxn ang="0">
-                              <a:pos x="connsiteX8" y="connsiteY8"/>
-                            </a:cxn>
-                          </a:cxnLst>
-                          <a:rect l="l" t="t" r="r" b="b"/>
-                          <a:pathLst>
-                            <a:path w="294262" h="119270">
-                              <a:moveTo>
-                                <a:pt x="294262" y="0"/>
-                              </a:moveTo>
-                              <a:cubicBezTo>
-                                <a:pt x="281010" y="2651"/>
-                                <a:pt x="267160" y="3207"/>
-                                <a:pt x="254506" y="7952"/>
-                              </a:cubicBezTo>
-                              <a:cubicBezTo>
-                                <a:pt x="245558" y="11307"/>
-                                <a:pt x="239886" y="21392"/>
-                                <a:pt x="230652" y="23854"/>
-                              </a:cubicBezTo>
-                              <a:cubicBezTo>
-                                <a:pt x="199497" y="32162"/>
-                                <a:pt x="165825" y="29560"/>
-                                <a:pt x="135236" y="39757"/>
-                              </a:cubicBezTo>
-                              <a:lnTo>
-                                <a:pt x="87528" y="55660"/>
-                              </a:lnTo>
-                              <a:cubicBezTo>
-                                <a:pt x="79577" y="58310"/>
-                                <a:pt x="70649" y="58962"/>
-                                <a:pt x="63675" y="63611"/>
-                              </a:cubicBezTo>
-                              <a:lnTo>
-                                <a:pt x="39821" y="79513"/>
-                              </a:lnTo>
-                              <a:cubicBezTo>
-                                <a:pt x="34520" y="87464"/>
-                                <a:pt x="31380" y="97397"/>
-                                <a:pt x="23918" y="103367"/>
-                              </a:cubicBezTo>
-                              <a:cubicBezTo>
-                                <a:pt x="-2450" y="124462"/>
-                                <a:pt x="64" y="99047"/>
-                                <a:pt x="64" y="119270"/>
-                              </a:cubicBezTo>
-                            </a:path>
-                          </a:pathLst>
-                        </a:custGeom>
-                      </wps:spPr>
-                      <wps:style>
-                        <a:lnRef idx="2">
-                          <a:schemeClr val="accent2"/>
-                        </a:lnRef>
-                        <a:fillRef idx="0">
-                          <a:schemeClr val="accent2"/>
-                        </a:fillRef>
-                        <a:effectRef idx="1">
-                          <a:schemeClr val="accent2"/>
-                        </a:effectRef>
-                        <a:fontRef idx="minor">
-                          <a:schemeClr val="tx1"/>
-                        </a:fontRef>
-                      </wps:style>
-                      <wps:bodyPr rot="0" spcFirstLastPara="0" vertOverflow="overflow" horzOverflow="overflow" vert="horz" wrap="square" lIns="91440" tIns="45720" rIns="91440" bIns="45720" numCol="1" spcCol="0" rtlCol="0" fromWordArt="0" anchor="ctr" anchorCtr="0" forceAA="0" compatLnSpc="1">
-                        <a:prstTxWarp prst="textNoShape">
-                          <a:avLst/>
-                        </a:prstTxWarp>
-                        <a:noAutofit/>
-                      </wps:bodyPr>
-                    </wps:wsp>
-                  </a:graphicData>
-                </a:graphic>
-              </wp:anchor>
-            </w:drawing>
-          </mc:Choice>
-          <mc:Fallback>
-            <w:pict>
-              <v:shape w14:anchorId="58A12E99" id="Kombinationstegning: figur 8" o:spid="_x0000_s1026" style="position:absolute;margin-left:91.7pt;margin-top:172.9pt;width:23.15pt;height:9.4pt;rotation:-1016972fd;z-index:251660288;visibility:visible;mso-wrap-style:square;mso-wrap-distance-left:9pt;mso-wrap-distance-top:0;mso-wrap-distance-right:9pt;mso-wrap-distance-bottom:0;mso-position-horizontal:absolute;mso-position-horizontal-relative:text;mso-position-vertical:absolute;mso-position-vertical-relative:text;v-text-anchor:middle" coordsize="294262,119270" o:gfxdata="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" path="m294262,c281010,2651,267160,3207,254506,7952v-8948,3355,-14620,13440,-23854,15902c199497,32162,165825,29560,135236,39757l87528,55660v-7951,2650,-16879,3302,-23853,7951l39821,79513v-5301,7951,-8441,17884,-15903,23854c-2450,124462,64,99047,64,119270e" filled="f" strokecolor="#c0504d [3205]" strokeweight="2pt">
-                <v:shadow on="t" color="black" opacity="24903f" origin=",.5" offset="0,.55556mm"/>
-                <v:path arrowok="t" o:connecttype="custom" o:connectlocs="294262,0;254506,7952;230652,23854;135236,39757;87528,55660;63675,63611;39821,79513;23918,103367;64,119270" o:connectangles="0,0,0,0,0,0,0,0,0"/>
-              </v:shape>
-            </w:pict>
-          </mc:Fallback>
-        </mc:AlternateContent>
-      </w:r>
-      <w:r>
-        <w:rPr>
-          <w:noProof/>
-        </w:rPr>
-        <mc:AlternateContent>
-          <mc:Choice Requires="wps">
-            <w:drawing>
-              <wp:anchor distT="0" distB="0" distL="114300" distR="114300" simplePos="0" relativeHeight="251659264" behindDoc="0" locked="0" layoutInCell="1" allowOverlap="1" wp14:anchorId="2A5A7734" wp14:editId="3D1DEB60">
-                <wp:simplePos x="0" y="0"/>
-                <wp:positionH relativeFrom="column">
-                  <wp:posOffset>671388</wp:posOffset>
-                </wp:positionH>
-                <wp:positionV relativeFrom="paragraph">
-                  <wp:posOffset>1025742</wp:posOffset>
-                </wp:positionV>
-                <wp:extent cx="397565" cy="1496064"/>
-                <wp:effectExtent l="0" t="0" r="21590" b="27940"/>
-                <wp:wrapNone/>
-                <wp:docPr id="4" name="Kombinationstegning: figur 4"/>
-                <wp:cNvGraphicFramePr/>
-                <a:graphic xmlns:a="http://schemas.openxmlformats.org/drawingml/2006/main">
-                  <a:graphicData uri="http://schemas.microsoft.com/office/word/2010/wordprocessingShape">
-                    <wps:wsp>
-                      <wps:cNvSpPr/>
-                      <wps:spPr>
-                        <a:xfrm>
-                          <a:off x="0" y="0"/>
-                          <a:ext cx="397565" cy="1496064"/>
-                        </a:xfrm>
-                        <a:custGeom>
-                          <a:avLst/>
-                          <a:gdLst>
-                            <a:gd name="connsiteX0" fmla="*/ 326004 w 397565"/>
-                            <a:gd name="connsiteY0" fmla="*/ 1496064 h 1496064"/>
-                            <a:gd name="connsiteX1" fmla="*/ 278296 w 397565"/>
-                            <a:gd name="connsiteY1" fmla="*/ 1440405 h 1496064"/>
-                            <a:gd name="connsiteX2" fmla="*/ 238539 w 397565"/>
-                            <a:gd name="connsiteY2" fmla="*/ 1400648 h 1496064"/>
-                            <a:gd name="connsiteX3" fmla="*/ 206734 w 397565"/>
-                            <a:gd name="connsiteY3" fmla="*/ 1360892 h 1496064"/>
-                            <a:gd name="connsiteX4" fmla="*/ 166978 w 397565"/>
-                            <a:gd name="connsiteY4" fmla="*/ 1321135 h 1496064"/>
-                            <a:gd name="connsiteX5" fmla="*/ 103367 w 397565"/>
-                            <a:gd name="connsiteY5" fmla="*/ 1225720 h 1496064"/>
-                            <a:gd name="connsiteX6" fmla="*/ 71562 w 397565"/>
-                            <a:gd name="connsiteY6" fmla="*/ 1178012 h 1496064"/>
-                            <a:gd name="connsiteX7" fmla="*/ 47708 w 397565"/>
-                            <a:gd name="connsiteY7" fmla="*/ 1162109 h 1496064"/>
-                            <a:gd name="connsiteX8" fmla="*/ 15903 w 397565"/>
-                            <a:gd name="connsiteY8" fmla="*/ 1122353 h 1496064"/>
-                            <a:gd name="connsiteX9" fmla="*/ 0 w 397565"/>
-                            <a:gd name="connsiteY9" fmla="*/ 1058742 h 1496064"/>
-                            <a:gd name="connsiteX10" fmla="*/ 7952 w 397565"/>
-                            <a:gd name="connsiteY10" fmla="*/ 613469 h 1496064"/>
-                            <a:gd name="connsiteX11" fmla="*/ 23854 w 397565"/>
-                            <a:gd name="connsiteY11" fmla="*/ 478297 h 1496064"/>
-                            <a:gd name="connsiteX12" fmla="*/ 31805 w 397565"/>
-                            <a:gd name="connsiteY12" fmla="*/ 446492 h 1496064"/>
-                            <a:gd name="connsiteX13" fmla="*/ 39757 w 397565"/>
-                            <a:gd name="connsiteY13" fmla="*/ 398784 h 1496064"/>
-                            <a:gd name="connsiteX14" fmla="*/ 63611 w 397565"/>
-                            <a:gd name="connsiteY14" fmla="*/ 319271 h 1496064"/>
-                            <a:gd name="connsiteX15" fmla="*/ 79513 w 397565"/>
-                            <a:gd name="connsiteY15" fmla="*/ 295417 h 1496064"/>
-                            <a:gd name="connsiteX16" fmla="*/ 119270 w 397565"/>
-                            <a:gd name="connsiteY16" fmla="*/ 223855 h 1496064"/>
-                            <a:gd name="connsiteX17" fmla="*/ 143124 w 397565"/>
-                            <a:gd name="connsiteY17" fmla="*/ 215904 h 1496064"/>
-                            <a:gd name="connsiteX18" fmla="*/ 214685 w 397565"/>
-                            <a:gd name="connsiteY18" fmla="*/ 168196 h 1496064"/>
-                            <a:gd name="connsiteX19" fmla="*/ 238539 w 397565"/>
-                            <a:gd name="connsiteY19" fmla="*/ 152293 h 1496064"/>
-                            <a:gd name="connsiteX20" fmla="*/ 262393 w 397565"/>
-                            <a:gd name="connsiteY20" fmla="*/ 136391 h 1496064"/>
-                            <a:gd name="connsiteX21" fmla="*/ 278296 w 397565"/>
-                            <a:gd name="connsiteY21" fmla="*/ 112537 h 1496064"/>
-                            <a:gd name="connsiteX22" fmla="*/ 326004 w 397565"/>
-                            <a:gd name="connsiteY22" fmla="*/ 96634 h 1496064"/>
-                            <a:gd name="connsiteX23" fmla="*/ 349858 w 397565"/>
-                            <a:gd name="connsiteY23" fmla="*/ 80732 h 1496064"/>
-                            <a:gd name="connsiteX24" fmla="*/ 326004 w 397565"/>
-                            <a:gd name="connsiteY24" fmla="*/ 64829 h 1496064"/>
-                            <a:gd name="connsiteX25" fmla="*/ 278296 w 397565"/>
-                            <a:gd name="connsiteY25" fmla="*/ 48926 h 1496064"/>
-                            <a:gd name="connsiteX26" fmla="*/ 206734 w 397565"/>
-                            <a:gd name="connsiteY26" fmla="*/ 25073 h 1496064"/>
-                            <a:gd name="connsiteX27" fmla="*/ 159026 w 397565"/>
-                            <a:gd name="connsiteY27" fmla="*/ 9170 h 1496064"/>
-                            <a:gd name="connsiteX28" fmla="*/ 135172 w 397565"/>
-                            <a:gd name="connsiteY28" fmla="*/ 1219 h 1496064"/>
-                            <a:gd name="connsiteX29" fmla="*/ 182880 w 397565"/>
-                            <a:gd name="connsiteY29" fmla="*/ 33024 h 1496064"/>
-                            <a:gd name="connsiteX30" fmla="*/ 302150 w 397565"/>
-                            <a:gd name="connsiteY30" fmla="*/ 72780 h 1496064"/>
-                            <a:gd name="connsiteX31" fmla="*/ 349858 w 397565"/>
-                            <a:gd name="connsiteY31" fmla="*/ 88683 h 1496064"/>
-                            <a:gd name="connsiteX32" fmla="*/ 397565 w 397565"/>
-                            <a:gd name="connsiteY32" fmla="*/ 96634 h 1496064"/>
-                            <a:gd name="connsiteX33" fmla="*/ 373712 w 397565"/>
-                            <a:gd name="connsiteY33" fmla="*/ 287466 h 1496064"/>
-                            <a:gd name="connsiteX34" fmla="*/ 349858 w 397565"/>
-                            <a:gd name="connsiteY34" fmla="*/ 359027 h 1496064"/>
-                            <a:gd name="connsiteX35" fmla="*/ 341906 w 397565"/>
-                            <a:gd name="connsiteY35" fmla="*/ 382881 h 1496064"/>
-                            <a:gd name="connsiteX36" fmla="*/ 294199 w 397565"/>
-                            <a:gd name="connsiteY36" fmla="*/ 311320 h 1496064"/>
-                            <a:gd name="connsiteX37" fmla="*/ 278296 w 397565"/>
-                            <a:gd name="connsiteY37" fmla="*/ 287466 h 1496064"/>
-                            <a:gd name="connsiteX38" fmla="*/ 270345 w 397565"/>
-                            <a:gd name="connsiteY38" fmla="*/ 263612 h 1496064"/>
-                            <a:gd name="connsiteX39" fmla="*/ 238539 w 397565"/>
-                            <a:gd name="connsiteY39" fmla="*/ 215904 h 1496064"/>
-                            <a:gd name="connsiteX40" fmla="*/ 206734 w 397565"/>
-                            <a:gd name="connsiteY40" fmla="*/ 168196 h 1496064"/>
-                            <a:gd name="connsiteX41" fmla="*/ 190832 w 397565"/>
-                            <a:gd name="connsiteY41" fmla="*/ 144342 h 1496064"/>
-                            <a:gd name="connsiteX42" fmla="*/ 174929 w 397565"/>
-                            <a:gd name="connsiteY42" fmla="*/ 120488 h 1496064"/>
-                            <a:gd name="connsiteX43" fmla="*/ 159026 w 397565"/>
-                            <a:gd name="connsiteY43" fmla="*/ 72780 h 1496064"/>
-                            <a:gd name="connsiteX44" fmla="*/ 135172 w 397565"/>
-                            <a:gd name="connsiteY44" fmla="*/ 25073 h 1496064"/>
-                            <a:gd name="connsiteX45" fmla="*/ 135172 w 397565"/>
-                            <a:gd name="connsiteY45" fmla="*/ 9170 h 1496064"/>
-                          </a:gdLst>
-                          <a:ahLst/>
-                          <a:cxnLst>
-                            <a:cxn ang="0">
-                              <a:pos x="connsiteX0" y="connsiteY0"/>
-                            </a:cxn>
-                            <a:cxn ang="0">
-                              <a:pos x="connsiteX1" y="connsiteY1"/>
-                            </a:cxn>
-                            <a:cxn ang="0">
-                              <a:pos x="connsiteX2" y="connsiteY2"/>
-                            </a:cxn>
-                            <a:cxn ang="0">
-                              <a:pos x="connsiteX3" y="connsiteY3"/>
-                            </a:cxn>
-                            <a:cxn ang="0">
-                              <a:pos x="connsiteX4" y="connsiteY4"/>
-                            </a:cxn>
-                            <a:cxn ang="0">
-                              <a:pos x="connsiteX5" y="connsiteY5"/>
-                            </a:cxn>
-                            <a:cxn ang="0">
-                              <a:pos x="connsiteX6" y="connsiteY6"/>
-                            </a:cxn>
-                            <a:cxn ang="0">
-                              <a:pos x="connsiteX7" y="connsiteY7"/>
-                            </a:cxn>
-                            <a:cxn ang="0">
-                              <a:pos x="connsiteX8" y="connsiteY8"/>
-                            </a:cxn>
-                            <a:cxn ang="0">
-                              <a:pos x="connsiteX9" y="connsiteY9"/>
-                            </a:cxn>
-                            <a:cxn ang="0">
-                              <a:pos x="connsiteX10" y="connsiteY10"/>
-                            </a:cxn>
-                            <a:cxn ang="0">
-                              <a:pos x="connsiteX11" y="connsiteY11"/>
-                            </a:cxn>
-                            <a:cxn ang="0">
-                              <a:pos x="connsiteX12" y="connsiteY12"/>
-                            </a:cxn>
-                            <a:cxn ang="0">
-                              <a:pos x="connsiteX13" y="connsiteY13"/>
-                            </a:cxn>
-                            <a:cxn ang="0">
-                              <a:pos x="connsiteX14" y="connsiteY14"/>
-                            </a:cxn>
-                            <a:cxn ang="0">
-                              <a:pos x="connsiteX15" y="connsiteY15"/>
-                            </a:cxn>
-                            <a:cxn ang="0">
-                              <a:pos x="connsiteX16" y="connsiteY16"/>
-                            </a:cxn>
-                            <a:cxn ang="0">
-                              <a:pos x="connsiteX17" y="connsiteY17"/>
-                            </a:cxn>
-                            <a:cxn ang="0">
-                              <a:pos x="connsiteX18" y="connsiteY18"/>
-                            </a:cxn>
-                            <a:cxn ang="0">
-                              <a:pos x="connsiteX19" y="connsiteY19"/>
-                            </a:cxn>
-                            <a:cxn ang="0">
-                              <a:pos x="connsiteX20" y="connsiteY20"/>
-                            </a:cxn>
-                            <a:cxn ang="0">
-                              <a:pos x="connsiteX21" y="connsiteY21"/>
-                            </a:cxn>
-                            <a:cxn ang="0">
-                              <a:pos x="connsiteX22" y="connsiteY22"/>
-                            </a:cxn>
-                            <a:cxn ang="0">
-                              <a:pos x="connsiteX23" y="connsiteY23"/>
-                            </a:cxn>
-                            <a:cxn ang="0">
-                              <a:pos x="connsiteX24" y="connsiteY24"/>
-                            </a:cxn>
-                            <a:cxn ang="0">
-                              <a:pos x="connsiteX25" y="connsiteY25"/>
-                            </a:cxn>
-                            <a:cxn ang="0">
-                              <a:pos x="connsiteX26" y="connsiteY26"/>
-                            </a:cxn>
-                            <a:cxn ang="0">
-                              <a:pos x="connsiteX27" y="connsiteY27"/>
-                            </a:cxn>
-                            <a:cxn ang="0">
-                              <a:pos x="connsiteX28" y="connsiteY28"/>
-                            </a:cxn>
-                            <a:cxn ang="0">
-                              <a:pos x="connsiteX29" y="connsiteY29"/>
-                            </a:cxn>
-                            <a:cxn ang="0">
-                              <a:pos x="connsiteX30" y="connsiteY30"/>
-                            </a:cxn>
-                            <a:cxn ang="0">
-                              <a:pos x="connsiteX31" y="connsiteY31"/>
-                            </a:cxn>
-                            <a:cxn ang="0">
-                              <a:pos x="connsiteX32" y="connsiteY32"/>
-                            </a:cxn>
-                            <a:cxn ang="0">
-                              <a:pos x="connsiteX33" y="connsiteY33"/>
-                            </a:cxn>
-                            <a:cxn ang="0">
-                              <a:pos x="connsiteX34" y="connsiteY34"/>
-                            </a:cxn>
-                            <a:cxn ang="0">
-                              <a:pos x="connsiteX35" y="connsiteY35"/>
-                            </a:cxn>
-                            <a:cxn ang="0">
-                              <a:pos x="connsiteX36" y="connsiteY36"/>
-                            </a:cxn>
-                            <a:cxn ang="0">
-                              <a:pos x="connsiteX37" y="connsiteY37"/>
-                            </a:cxn>
-                            <a:cxn ang="0">
-                              <a:pos x="connsiteX38" y="connsiteY38"/>
-                            </a:cxn>
-                            <a:cxn ang="0">
-                              <a:pos x="connsiteX39" y="connsiteY39"/>
-                            </a:cxn>
-                            <a:cxn ang="0">
-                              <a:pos x="connsiteX40" y="connsiteY40"/>
-                            </a:cxn>
-                            <a:cxn ang="0">
-                              <a:pos x="connsiteX41" y="connsiteY41"/>
-                            </a:cxn>
-                            <a:cxn ang="0">
-                              <a:pos x="connsiteX42" y="connsiteY42"/>
-                            </a:cxn>
-                            <a:cxn ang="0">
-                              <a:pos x="connsiteX43" y="connsiteY43"/>
-                            </a:cxn>
-                            <a:cxn ang="0">
-                              <a:pos x="connsiteX44" y="connsiteY44"/>
-                            </a:cxn>
-                            <a:cxn ang="0">
-                              <a:pos x="connsiteX45" y="connsiteY45"/>
-                            </a:cxn>
-                          </a:cxnLst>
-                          <a:rect l="l" t="t" r="r" b="b"/>
-                          <a:pathLst>
-                            <a:path w="397565" h="1496064">
-                              <a:moveTo>
-                                <a:pt x="326004" y="1496064"/>
-                              </a:moveTo>
-                              <a:cubicBezTo>
-                                <a:pt x="267548" y="1398636"/>
-                                <a:pt x="333365" y="1495473"/>
-                                <a:pt x="278296" y="1440405"/>
-                              </a:cubicBezTo>
-                              <a:cubicBezTo>
-                                <a:pt x="225283" y="1387393"/>
-                                <a:pt x="302154" y="1443059"/>
-                                <a:pt x="238539" y="1400648"/>
-                              </a:cubicBezTo>
-                              <a:cubicBezTo>
-                                <a:pt x="223060" y="1354208"/>
-                                <a:pt x="242700" y="1396858"/>
-                                <a:pt x="206734" y="1360892"/>
-                              </a:cubicBezTo>
-                              <a:cubicBezTo>
-                                <a:pt x="153722" y="1307880"/>
-                                <a:pt x="230593" y="1363546"/>
-                                <a:pt x="166978" y="1321135"/>
-                              </a:cubicBezTo>
-                              <a:lnTo>
-                                <a:pt x="103367" y="1225720"/>
-                              </a:lnTo>
-                              <a:lnTo>
-                                <a:pt x="71562" y="1178012"/>
-                              </a:lnTo>
-                              <a:lnTo>
-                                <a:pt x="47708" y="1162109"/>
-                              </a:lnTo>
-                              <a:cubicBezTo>
-                                <a:pt x="27723" y="1102151"/>
-                                <a:pt x="57006" y="1173732"/>
-                                <a:pt x="15903" y="1122353"/>
-                              </a:cubicBezTo>
-                              <a:cubicBezTo>
-                                <a:pt x="9384" y="1114205"/>
-                                <a:pt x="395" y="1060719"/>
-                                <a:pt x="0" y="1058742"/>
-                              </a:cubicBezTo>
-                              <a:cubicBezTo>
-                                <a:pt x="2651" y="910318"/>
-                                <a:pt x="3456" y="761849"/>
-                                <a:pt x="7952" y="613469"/>
-                              </a:cubicBezTo>
-                              <a:cubicBezTo>
-                                <a:pt x="8650" y="590440"/>
-                                <a:pt x="18551" y="507462"/>
-                                <a:pt x="23854" y="478297"/>
-                              </a:cubicBezTo>
-                              <a:cubicBezTo>
-                                <a:pt x="25809" y="467545"/>
-                                <a:pt x="29662" y="457208"/>
-                                <a:pt x="31805" y="446492"/>
-                              </a:cubicBezTo>
-                              <a:cubicBezTo>
-                                <a:pt x="34967" y="430683"/>
-                                <a:pt x="36595" y="414593"/>
-                                <a:pt x="39757" y="398784"/>
-                              </a:cubicBezTo>
-                              <a:cubicBezTo>
-                                <a:pt x="42932" y="382907"/>
-                                <a:pt x="57814" y="327967"/>
-                                <a:pt x="63611" y="319271"/>
-                              </a:cubicBezTo>
-                              <a:cubicBezTo>
-                                <a:pt x="68912" y="311320"/>
-                                <a:pt x="75239" y="303964"/>
-                                <a:pt x="79513" y="295417"/>
-                              </a:cubicBezTo>
-                              <a:cubicBezTo>
-                                <a:pt x="90714" y="273014"/>
-                                <a:pt x="89189" y="233881"/>
-                                <a:pt x="119270" y="223855"/>
-                              </a:cubicBezTo>
-                              <a:lnTo>
-                                <a:pt x="143124" y="215904"/>
-                              </a:lnTo>
-                              <a:lnTo>
-                                <a:pt x="214685" y="168196"/>
-                              </a:lnTo>
-                              <a:lnTo>
-                                <a:pt x="238539" y="152293"/>
-                              </a:lnTo>
-                              <a:lnTo>
-                                <a:pt x="262393" y="136391"/>
-                              </a:lnTo>
-                              <a:cubicBezTo>
-                                <a:pt x="267694" y="128440"/>
-                                <a:pt x="270192" y="117602"/>
-                                <a:pt x="278296" y="112537"/>
-                              </a:cubicBezTo>
-                              <a:cubicBezTo>
-                                <a:pt x="292511" y="103653"/>
-                                <a:pt x="312056" y="105932"/>
-                                <a:pt x="326004" y="96634"/>
-                              </a:cubicBezTo>
-                              <a:lnTo>
-                                <a:pt x="349858" y="80732"/>
-                              </a:lnTo>
-                              <a:cubicBezTo>
-                                <a:pt x="341907" y="75431"/>
-                                <a:pt x="334737" y="68710"/>
-                                <a:pt x="326004" y="64829"/>
-                              </a:cubicBezTo>
-                              <a:cubicBezTo>
-                                <a:pt x="310686" y="58021"/>
-                                <a:pt x="294199" y="54227"/>
-                                <a:pt x="278296" y="48926"/>
-                              </a:cubicBezTo>
-                              <a:lnTo>
-                                <a:pt x="206734" y="25073"/>
-                              </a:lnTo>
-                              <a:lnTo>
-                                <a:pt x="159026" y="9170"/>
-                              </a:lnTo>
-                              <a:cubicBezTo>
-                                <a:pt x="151075" y="6520"/>
-                                <a:pt x="128198" y="-3430"/>
-                                <a:pt x="135172" y="1219"/>
-                              </a:cubicBezTo>
-                              <a:cubicBezTo>
-                                <a:pt x="151075" y="11821"/>
-                                <a:pt x="164748" y="26980"/>
-                                <a:pt x="182880" y="33024"/>
-                              </a:cubicBezTo>
-                              <a:lnTo>
-                                <a:pt x="302150" y="72780"/>
-                              </a:lnTo>
-                              <a:cubicBezTo>
-                                <a:pt x="302157" y="72782"/>
-                                <a:pt x="349850" y="88682"/>
-                                <a:pt x="349858" y="88683"/>
-                              </a:cubicBezTo>
-                              <a:lnTo>
-                                <a:pt x="397565" y="96634"/>
-                              </a:lnTo>
-                              <a:cubicBezTo>
-                                <a:pt x="388685" y="256482"/>
-                                <a:pt x="404723" y="194433"/>
-                                <a:pt x="373712" y="287466"/>
-                              </a:cubicBezTo>
-                              <a:lnTo>
-                                <a:pt x="349858" y="359027"/>
-                              </a:lnTo>
-                              <a:lnTo>
-                                <a:pt x="341906" y="382881"/>
-                              </a:lnTo>
-                              <a:lnTo>
-                                <a:pt x="294199" y="311320"/>
-                              </a:lnTo>
-                              <a:lnTo>
-                                <a:pt x="278296" y="287466"/>
-                              </a:lnTo>
-                              <a:cubicBezTo>
-                                <a:pt x="275646" y="279515"/>
-                                <a:pt x="274415" y="270939"/>
-                                <a:pt x="270345" y="263612"/>
-                              </a:cubicBezTo>
-                              <a:cubicBezTo>
-                                <a:pt x="261063" y="246904"/>
-                                <a:pt x="249141" y="231807"/>
-                                <a:pt x="238539" y="215904"/>
-                              </a:cubicBezTo>
-                              <a:lnTo>
-                                <a:pt x="206734" y="168196"/>
-                              </a:lnTo>
-                              <a:lnTo>
-                                <a:pt x="190832" y="144342"/>
-                              </a:lnTo>
-                              <a:lnTo>
-                                <a:pt x="174929" y="120488"/>
-                              </a:lnTo>
-                              <a:cubicBezTo>
-                                <a:pt x="169628" y="104585"/>
-                                <a:pt x="168324" y="86728"/>
-                                <a:pt x="159026" y="72780"/>
-                              </a:cubicBezTo>
-                              <a:cubicBezTo>
-                                <a:pt x="145626" y="52679"/>
-                                <a:pt x="139875" y="48584"/>
-                                <a:pt x="135172" y="25073"/>
-                              </a:cubicBezTo>
-                              <a:cubicBezTo>
-                                <a:pt x="134132" y="19875"/>
-                                <a:pt x="135172" y="14471"/>
-                                <a:pt x="135172" y="9170"/>
-                              </a:cubicBezTo>
-                            </a:path>
-                          </a:pathLst>
-                        </a:custGeom>
-                        <a:noFill/>
-                      </wps:spPr>
-                      <wps:style>
-                        <a:lnRef idx="2">
-                          <a:schemeClr val="accent1">
-                            <a:shade val="50000"/>
-                          </a:schemeClr>
-                        </a:lnRef>
-                        <a:fillRef idx="1">
-                          <a:schemeClr val="accent1"/>
-                        </a:fillRef>
-                        <a:effectRef idx="0">
-                          <a:schemeClr val="accent1"/>
-                        </a:effectRef>
-                        <a:fontRef idx="minor">
-                          <a:schemeClr val="lt1"/>
-                        </a:fontRef>
-                      </wps:style>
-                      <wps:bodyPr rot="0" spcFirstLastPara="0" vertOverflow="overflow" horzOverflow="overflow" vert="horz" wrap="square" lIns="91440" tIns="45720" rIns="91440" bIns="45720" numCol="1" spcCol="0" rtlCol="0" fromWordArt="0" anchor="ctr" anchorCtr="0" forceAA="0" compatLnSpc="1">
-                        <a:prstTxWarp prst="textNoShape">
-                          <a:avLst/>
-                        </a:prstTxWarp>
-                        <a:noAutofit/>
-                      </wps:bodyPr>
-                    </wps:wsp>
-                  </a:graphicData>
-                </a:graphic>
-              </wp:anchor>
-            </w:drawing>
-          </mc:Choice>
-          <mc:Fallback>
-            <w:pict>
-              <v:shape w14:anchorId="2984AD1C" id="Kombinationstegning: figur 4" o:spid="_x0000_s1026" style="position:absolute;margin-left:52.85pt;margin-top:80.75pt;width:31.3pt;height:117.8pt;z-index:251659264;visibility:visible;mso-wrap-style:square;mso-wrap-distance-left:9pt;mso-wrap-distance-top:0;mso-wrap-distance-right:9pt;mso-wrap-distance-bottom:0;mso-position-horizontal:absolute;mso-position-horizontal-relative:text;mso-position-vertical:absolute;mso-position-vertical-relative:text;v-text-anchor:middle" coordsize="397565,1496064" o:gfxdata="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" path="m326004,1496064v-58456,-97428,7361,-591,-47708,-55659c225283,1387393,302154,1443059,238539,1400648v-15479,-46440,4161,-3790,-31805,-39756c153722,1307880,230593,1363546,166978,1321135r-63611,-95415l71562,1178012,47708,1162109v-19985,-59958,9298,11623,-31805,-39756c9384,1114205,395,1060719,,1058742,2651,910318,3456,761849,7952,613469,8650,590440,18551,507462,23854,478297v1955,-10752,5808,-21089,7951,-31805c34967,430683,36595,414593,39757,398784v3175,-15877,18057,-70817,23854,-79513c68912,311320,75239,303964,79513,295417v11201,-22403,9676,-61536,39757,-71562l143124,215904r71561,-47708l238539,152293r23854,-15902c267694,128440,270192,117602,278296,112537v14215,-8884,33760,-6605,47708,-15903l349858,80732c341907,75431,334737,68710,326004,64829,310686,58021,294199,54227,278296,48926l206734,25073,159026,9170c151075,6520,128198,-3430,135172,1219v15903,10602,29576,25761,47708,31805l302150,72780v7,2,47700,15902,47708,15903l397565,96634v-8880,159848,7158,97799,-23853,190832l349858,359027r-7952,23854l294199,311320,278296,287466v-2650,-7951,-3881,-16527,-7951,-23854c261063,246904,249141,231807,238539,215904l206734,168196,190832,144342,174929,120488c169628,104585,168324,86728,159026,72780,145626,52679,139875,48584,135172,25073v-1040,-5198,,-10602,,-15903e" filled="f" strokecolor="#243f60 [1604]" strokeweight="2pt">
-                <v:path arrowok="t" o:connecttype="custom" o:connectlocs="326004,1496064;278296,1440405;238539,1400648;206734,1360892;166978,1321135;103367,1225720;71562,1178012;47708,1162109;15903,1122353;0,1058742;7952,613469;23854,478297;31805,446492;39757,398784;63611,319271;79513,295417;119270,223855;143124,215904;214685,168196;238539,152293;262393,136391;278296,112537;326004,96634;349858,80732;326004,64829;278296,48926;206734,25073;159026,9170;135172,1219;182880,33024;302150,72780;349858,88683;397565,96634;373712,287466;349858,359027;341906,382881;294199,311320;278296,287466;270345,263612;238539,215904;206734,168196;190832,144342;174929,120488;159026,72780;135172,25073;135172,9170" o:connectangles="0,0,0,0,0,0,0,0,0,0,0,0,0,0,0,0,0,0,0,0,0,0,0,0,0,0,0,0,0,0,0,0,0,0,0,0,0,0,0,0,0,0,0,0,0,0"/>
-              </v:shape>
-            </w:pict>
-          </mc:Fallback>
-        </mc:AlternateContent>
-      </w:r>
-      <w:r>
-        <w:rPr>
-          <w:noProof/>
-        </w:rPr>
-        <w:drawing>
-          <wp:inline distT="0" distB="0" distL="0" distR="0" wp14:anchorId="24EA29F7" wp14:editId="21F0CC07">
-            <wp:extent cx="5001905" cy="5001905"/>
-            <wp:effectExtent l="19050" t="19050" r="27305" b="27305"/>
-            <wp:docPr id="2" name="Billede 2"/>
-            <wp:cNvGraphicFramePr>
-              <a:graphicFrameLocks xmlns:a="http://schemas.openxmlformats.org/drawingml/2006/main" noChangeAspect="1"/>
-            </wp:cNvGraphicFramePr>
-            <a:graphic xmlns:a="http://schemas.openxmlformats.org/drawingml/2006/main">
-              <a:graphicData uri="http://schemas.openxmlformats.org/drawingml/2006/picture">
-                <pic:pic xmlns:pic="http://schemas.openxmlformats.org/drawingml/2006/picture">
-                  <pic:nvPicPr>
-                    <pic:cNvPr id="0" name="Picture 1"/>
-                    <pic:cNvPicPr>
-                      <a:picLocks noChangeAspect="1" noChangeArrowheads="1"/>
-                    </pic:cNvPicPr>
-                  </pic:nvPicPr>
-                  <pic:blipFill>
-                    <a:blip r:embed="rId10">
-                      <a:extLst>
-                        <a:ext uri="{28A0092B-C50C-407E-A947-70E740481C1C}">
-                          <a14:useLocalDpi xmlns:a14="http://schemas.microsoft.com/office/drawing/2010/main" val="0"/>
-                        </a:ext>
-                      </a:extLst>
-                    </a:blip>
-                    <a:srcRect/>
-                    <a:stretch>
-                      <a:fillRect/>
-                    </a:stretch>
-                  </pic:blipFill>
-                  <pic:spPr bwMode="auto">
-                    <a:xfrm>
-                      <a:off x="0" y="0"/>
-                      <a:ext cx="5003539" cy="5003539"/>
-                    </a:xfrm>
-                    <a:prstGeom prst="rect">
-                      <a:avLst/>
-                    </a:prstGeom>
-                    <a:noFill/>
-                    <a:ln>
-                      <a:solidFill>
-                        <a:schemeClr val="tx1"/>
-                      </a:solidFill>
+                      <a:noFill/>
                     </a:ln>
                   </pic:spPr>
                 </pic:pic>
@@ -3464,7 +2482,7 @@
     </w:p>
     <w:p>
       <w:pPr>
-        <w:pStyle w:val="Billedtekst"/>
+        <w:pStyle w:val="Caption"/>
         <w:jc w:val="center"/>
       </w:pPr>
       <w:bookmarkStart w:id="88" w:name="_Ref25667694"/>
@@ -3516,7 +2534,12 @@
       </w:r>
       <w:proofErr w:type="spellEnd"/>
       <w:r>
-        <w:t xml:space="preserve">, which provides the interface for the three subclasses, which are responsible for implementing the various events for the system. This conclude the architecture related for the overarching state machine. The internal / nested state machine can be seen connected to the </w:t>
+        <w:t>, which provides the interface for the three subclasses, which are responsible for implementing the various events</w:t>
+      </w:r>
+      <w:bookmarkStart w:id="89" w:name="_GoBack"/>
+      <w:bookmarkEnd w:id="89"/>
+      <w:r>
+        <w:t xml:space="preserve"> for the system. This conclude the architecture related for the overarching state machine. The internal / nested state machine can be seen connected to the </w:t>
       </w:r>
       <w:proofErr w:type="spellStart"/>
       <w:r>
@@ -3532,7 +2555,11 @@
       </w:r>
       <w:proofErr w:type="spellEnd"/>
       <w:r>
-        <w:t>, which provides the interface for the four subclasses implementing the events for the internal / nested state machine.</w:t>
+        <w:t xml:space="preserve">, which provides the interface for the four subclasses implementing the events for the internal / </w:t>
+      </w:r>
+      <w:r>
+        <w:lastRenderedPageBreak/>
+        <w:t>nested state machine.</w:t>
       </w:r>
       <w:r>
         <w:t xml:space="preserve"> As is evident from the description of the GoF State pattern in section </w:t>
@@ -3569,25 +2596,25 @@
     </w:p>
     <w:p>
       <w:pPr>
-        <w:pStyle w:val="Overskrift2"/>
-      </w:pPr>
-      <w:bookmarkStart w:id="89" w:name="_Toc25225008"/>
+        <w:pStyle w:val="Heading2"/>
+      </w:pPr>
+      <w:bookmarkStart w:id="90" w:name="_Toc25225008"/>
       <w:r>
         <w:lastRenderedPageBreak/>
         <w:t>Implementation View</w:t>
       </w:r>
-      <w:bookmarkEnd w:id="89"/>
-    </w:p>
-    <w:p/>
-    <w:p>
-      <w:pPr>
-        <w:pStyle w:val="Overskrift3"/>
-      </w:pPr>
-      <w:bookmarkStart w:id="90" w:name="_Toc25225009"/>
+      <w:bookmarkEnd w:id="90"/>
+    </w:p>
+    <w:p/>
+    <w:p>
+      <w:pPr>
+        <w:pStyle w:val="Heading3"/>
+      </w:pPr>
+      <w:bookmarkStart w:id="91" w:name="_Toc25225009"/>
       <w:r>
         <w:t>Implementation details</w:t>
       </w:r>
-      <w:bookmarkEnd w:id="90"/>
+      <w:bookmarkEnd w:id="91"/>
     </w:p>
     <w:p>
       <w:r>
@@ -3615,7 +2642,15 @@
         <w:fldChar w:fldCharType="end"/>
       </w:r>
       <w:r>
-        <w:t xml:space="preserve"> using the GoF State pattern.</w:t>
+        <w:t xml:space="preserve"> using the </w:t>
+      </w:r>
+      <w:proofErr w:type="spellStart"/>
+      <w:r>
+        <w:t>GoF</w:t>
+      </w:r>
+      <w:proofErr w:type="spellEnd"/>
+      <w:r>
+        <w:t xml:space="preserve"> State pattern.</w:t>
       </w:r>
       <w:r>
         <w:t xml:space="preserve"> In the following sections, code snippets showcasing the overarching state machine design</w:t>
@@ -3690,7 +2725,7 @@
                     </pic:cNvPicPr>
                   </pic:nvPicPr>
                   <pic:blipFill>
-                    <a:blip r:embed="rId11">
+                    <a:blip r:embed="rId10">
                       <a:extLst>
                         <a:ext uri="{28A0092B-C50C-407E-A947-70E740481C1C}">
                           <a14:useLocalDpi xmlns:a14="http://schemas.microsoft.com/office/drawing/2010/main" val="0"/>
@@ -3724,10 +2759,10 @@
     </w:p>
     <w:p>
       <w:pPr>
-        <w:pStyle w:val="Billedtekst"/>
+        <w:pStyle w:val="Caption"/>
         <w:jc w:val="center"/>
       </w:pPr>
-      <w:bookmarkStart w:id="91" w:name="_Ref25670373"/>
+      <w:bookmarkStart w:id="92" w:name="_Ref25670373"/>
       <w:r>
         <w:t xml:space="preserve">Figure </w:t>
       </w:r>
@@ -3749,7 +2784,7 @@
       <w:r>
         <w:fldChar w:fldCharType="end"/>
       </w:r>
-      <w:bookmarkEnd w:id="91"/>
+      <w:bookmarkEnd w:id="92"/>
       <w:r>
         <w:t xml:space="preserve"> Code snippet of class </w:t>
       </w:r>
@@ -4006,7 +3041,7 @@
                     </pic:cNvPicPr>
                   </pic:nvPicPr>
                   <pic:blipFill>
-                    <a:blip r:embed="rId12">
+                    <a:blip r:embed="rId11">
                       <a:extLst>
                         <a:ext uri="{28A0092B-C50C-407E-A947-70E740481C1C}">
                           <a14:useLocalDpi xmlns:a14="http://schemas.microsoft.com/office/drawing/2010/main" val="0"/>
@@ -4040,10 +3075,10 @@
     </w:p>
     <w:p>
       <w:pPr>
-        <w:pStyle w:val="Billedtekst"/>
+        <w:pStyle w:val="Caption"/>
         <w:jc w:val="center"/>
       </w:pPr>
-      <w:bookmarkStart w:id="92" w:name="_Ref25671832"/>
+      <w:bookmarkStart w:id="93" w:name="_Ref25671832"/>
       <w:r>
         <w:t xml:space="preserve">Figure </w:t>
       </w:r>
@@ -4065,7 +3100,7 @@
       <w:r>
         <w:fldChar w:fldCharType="end"/>
       </w:r>
-      <w:bookmarkEnd w:id="92"/>
+      <w:bookmarkEnd w:id="93"/>
       <w:r>
         <w:t xml:space="preserve"> </w:t>
       </w:r>
@@ -4172,7 +3207,7 @@
                     </pic:cNvPicPr>
                   </pic:nvPicPr>
                   <pic:blipFill>
-                    <a:blip r:embed="rId13">
+                    <a:blip r:embed="rId12">
                       <a:extLst>
                         <a:ext uri="{28A0092B-C50C-407E-A947-70E740481C1C}">
                           <a14:useLocalDpi xmlns:a14="http://schemas.microsoft.com/office/drawing/2010/main" val="0"/>
@@ -4206,10 +3241,10 @@
     </w:p>
     <w:p>
       <w:pPr>
-        <w:pStyle w:val="Billedtekst"/>
+        <w:pStyle w:val="Caption"/>
         <w:jc w:val="center"/>
       </w:pPr>
-      <w:bookmarkStart w:id="93" w:name="_Ref25675136"/>
+      <w:bookmarkStart w:id="94" w:name="_Ref25675136"/>
       <w:r>
         <w:t xml:space="preserve">Figure </w:t>
       </w:r>
@@ -4231,7 +3266,7 @@
       <w:r>
         <w:fldChar w:fldCharType="end"/>
       </w:r>
-      <w:bookmarkEnd w:id="93"/>
+      <w:bookmarkEnd w:id="94"/>
       <w:r>
         <w:t xml:space="preserve"> </w:t>
       </w:r>
@@ -4360,7 +3395,7 @@
                     </pic:cNvPicPr>
                   </pic:nvPicPr>
                   <pic:blipFill>
-                    <a:blip r:embed="rId14">
+                    <a:blip r:embed="rId13">
                       <a:extLst>
                         <a:ext uri="{28A0092B-C50C-407E-A947-70E740481C1C}">
                           <a14:useLocalDpi xmlns:a14="http://schemas.microsoft.com/office/drawing/2010/main" val="0"/>
@@ -4394,10 +3429,10 @@
     </w:p>
     <w:p>
       <w:pPr>
-        <w:pStyle w:val="Billedtekst"/>
+        <w:pStyle w:val="Caption"/>
         <w:jc w:val="center"/>
       </w:pPr>
-      <w:bookmarkStart w:id="94" w:name="_Ref25675044"/>
+      <w:bookmarkStart w:id="95" w:name="_Ref25675044"/>
       <w:r>
         <w:t xml:space="preserve">Figure </w:t>
       </w:r>
@@ -4419,7 +3454,7 @@
       <w:r>
         <w:fldChar w:fldCharType="end"/>
       </w:r>
-      <w:bookmarkEnd w:id="94"/>
+      <w:bookmarkEnd w:id="95"/>
       <w:r>
         <w:t xml:space="preserve"> </w:t>
       </w:r>
@@ -4518,7 +3553,7 @@
                     </pic:cNvPicPr>
                   </pic:nvPicPr>
                   <pic:blipFill>
-                    <a:blip r:embed="rId15">
+                    <a:blip r:embed="rId14">
                       <a:extLst>
                         <a:ext uri="{28A0092B-C50C-407E-A947-70E740481C1C}">
                           <a14:useLocalDpi xmlns:a14="http://schemas.microsoft.com/office/drawing/2010/main" val="0"/>
@@ -4552,10 +3587,10 @@
     </w:p>
     <w:p>
       <w:pPr>
-        <w:pStyle w:val="Billedtekst"/>
+        <w:pStyle w:val="Caption"/>
         <w:jc w:val="center"/>
       </w:pPr>
-      <w:bookmarkStart w:id="95" w:name="_Ref25675871"/>
+      <w:bookmarkStart w:id="96" w:name="_Ref25675871"/>
       <w:r>
         <w:t xml:space="preserve">Figure </w:t>
       </w:r>
@@ -4577,7 +3612,7 @@
       <w:r>
         <w:fldChar w:fldCharType="end"/>
       </w:r>
-      <w:bookmarkEnd w:id="95"/>
+      <w:bookmarkEnd w:id="96"/>
       <w:r>
         <w:t xml:space="preserve"> </w:t>
       </w:r>
@@ -4672,7 +3707,7 @@
                     </pic:cNvPicPr>
                   </pic:nvPicPr>
                   <pic:blipFill>
-                    <a:blip r:embed="rId16">
+                    <a:blip r:embed="rId15">
                       <a:extLst>
                         <a:ext uri="{28A0092B-C50C-407E-A947-70E740481C1C}">
                           <a14:useLocalDpi xmlns:a14="http://schemas.microsoft.com/office/drawing/2010/main" val="0"/>
@@ -4706,10 +3741,10 @@
     </w:p>
     <w:p>
       <w:pPr>
-        <w:pStyle w:val="Billedtekst"/>
+        <w:pStyle w:val="Caption"/>
         <w:jc w:val="center"/>
       </w:pPr>
-      <w:bookmarkStart w:id="96" w:name="_Ref25676015"/>
+      <w:bookmarkStart w:id="97" w:name="_Ref25676015"/>
       <w:r>
         <w:t xml:space="preserve">Figure </w:t>
       </w:r>
@@ -4731,7 +3766,7 @@
       <w:r>
         <w:fldChar w:fldCharType="end"/>
       </w:r>
-      <w:bookmarkEnd w:id="96"/>
+      <w:bookmarkEnd w:id="97"/>
       <w:r>
         <w:t xml:space="preserve"> </w:t>
       </w:r>
@@ -4863,7 +3898,7 @@
                     </pic:cNvPicPr>
                   </pic:nvPicPr>
                   <pic:blipFill>
-                    <a:blip r:embed="rId17">
+                    <a:blip r:embed="rId16">
                       <a:extLst>
                         <a:ext uri="{28A0092B-C50C-407E-A947-70E740481C1C}">
                           <a14:useLocalDpi xmlns:a14="http://schemas.microsoft.com/office/drawing/2010/main" val="0"/>
@@ -4897,10 +3932,10 @@
     </w:p>
     <w:p>
       <w:pPr>
-        <w:pStyle w:val="Billedtekst"/>
+        <w:pStyle w:val="Caption"/>
         <w:jc w:val="center"/>
       </w:pPr>
-      <w:bookmarkStart w:id="97" w:name="_Ref25676235"/>
+      <w:bookmarkStart w:id="98" w:name="_Ref25676235"/>
       <w:r>
         <w:t xml:space="preserve">Figure </w:t>
       </w:r>
@@ -4922,7 +3957,7 @@
       <w:r>
         <w:fldChar w:fldCharType="end"/>
       </w:r>
-      <w:bookmarkEnd w:id="97"/>
+      <w:bookmarkEnd w:id="98"/>
       <w:r>
         <w:t xml:space="preserve"> </w:t>
       </w:r>
@@ -4970,7 +4005,7 @@
                     </pic:cNvPicPr>
                   </pic:nvPicPr>
                   <pic:blipFill>
-                    <a:blip r:embed="rId18">
+                    <a:blip r:embed="rId17">
                       <a:extLst>
                         <a:ext uri="{28A0092B-C50C-407E-A947-70E740481C1C}">
                           <a14:useLocalDpi xmlns:a14="http://schemas.microsoft.com/office/drawing/2010/main" val="0"/>
@@ -5004,10 +4039,10 @@
     </w:p>
     <w:p>
       <w:pPr>
-        <w:pStyle w:val="Billedtekst"/>
+        <w:pStyle w:val="Caption"/>
         <w:jc w:val="center"/>
       </w:pPr>
-      <w:bookmarkStart w:id="98" w:name="_Ref25676415"/>
+      <w:bookmarkStart w:id="99" w:name="_Ref25676415"/>
       <w:r>
         <w:t xml:space="preserve">Figure </w:t>
       </w:r>
@@ -5029,7 +4064,7 @@
       <w:r>
         <w:fldChar w:fldCharType="end"/>
       </w:r>
-      <w:bookmarkEnd w:id="98"/>
+      <w:bookmarkEnd w:id="99"/>
       <w:r>
         <w:t xml:space="preserve"> </w:t>
       </w:r>
@@ -5128,7 +4163,7 @@
                     </pic:cNvPicPr>
                   </pic:nvPicPr>
                   <pic:blipFill>
-                    <a:blip r:embed="rId19">
+                    <a:blip r:embed="rId18">
                       <a:extLst>
                         <a:ext uri="{28A0092B-C50C-407E-A947-70E740481C1C}">
                           <a14:useLocalDpi xmlns:a14="http://schemas.microsoft.com/office/drawing/2010/main" val="0"/>
@@ -5162,10 +4197,10 @@
     </w:p>
     <w:p>
       <w:pPr>
-        <w:pStyle w:val="Billedtekst"/>
+        <w:pStyle w:val="Caption"/>
         <w:jc w:val="center"/>
       </w:pPr>
-      <w:bookmarkStart w:id="99" w:name="_Ref25674908"/>
+      <w:bookmarkStart w:id="100" w:name="_Ref25674908"/>
       <w:r>
         <w:t xml:space="preserve">Figure </w:t>
       </w:r>
@@ -5187,7 +4222,7 @@
       <w:r>
         <w:fldChar w:fldCharType="end"/>
       </w:r>
-      <w:bookmarkEnd w:id="99"/>
+      <w:bookmarkEnd w:id="100"/>
       <w:r>
         <w:t xml:space="preserve"> </w:t>
       </w:r>
@@ -5259,14 +4294,14 @@
     <w:p/>
     <w:p>
       <w:pPr>
-        <w:pStyle w:val="Overskrift1"/>
+        <w:pStyle w:val="Heading1"/>
         <w:spacing w:before="360" w:after="240"/>
       </w:pPr>
-      <w:bookmarkStart w:id="100" w:name="_Toc25225011"/>
+      <w:bookmarkStart w:id="101" w:name="_Toc25225011"/>
       <w:r>
         <w:t>Discussion of results</w:t>
       </w:r>
-      <w:bookmarkEnd w:id="100"/>
+      <w:bookmarkEnd w:id="101"/>
     </w:p>
     <w:p>
       <w:r>
@@ -5331,14 +4366,14 @@
     </w:p>
     <w:p>
       <w:pPr>
-        <w:pStyle w:val="Overskrift1"/>
+        <w:pStyle w:val="Heading1"/>
         <w:spacing w:before="360" w:after="240"/>
       </w:pPr>
-      <w:bookmarkStart w:id="101" w:name="_Toc25225012"/>
+      <w:bookmarkStart w:id="102" w:name="_Toc25225012"/>
       <w:r>
         <w:t>Conclusion</w:t>
       </w:r>
-      <w:bookmarkEnd w:id="101"/>
+      <w:bookmarkEnd w:id="102"/>
     </w:p>
     <w:p>
       <w:r>
@@ -5382,17 +4417,14 @@
         <w:t xml:space="preserve"> </w:t>
       </w:r>
     </w:p>
-    <w:p>
-      <w:bookmarkStart w:id="102" w:name="_GoBack"/>
-      <w:bookmarkEnd w:id="102"/>
-    </w:p>
+    <w:p/>
     <w:p/>
     <w:p>
       <w:pPr>
         <w:sectPr>
-          <w:headerReference w:type="default" r:id="rId20"/>
-          <w:footerReference w:type="default" r:id="rId21"/>
-          <w:headerReference w:type="first" r:id="rId22"/>
+          <w:headerReference w:type="default" r:id="rId19"/>
+          <w:footerReference w:type="default" r:id="rId20"/>
+          <w:headerReference w:type="first" r:id="rId21"/>
           <w:type w:val="continuous"/>
           <w:pgSz w:w="11906" w:h="16838" w:code="9"/>
           <w:pgMar w:top="1701" w:right="1134" w:bottom="1701" w:left="1134" w:header="680" w:footer="567" w:gutter="0"/>
@@ -5411,8 +4443,8 @@
       </w:pPr>
     </w:p>
     <w:sectPr>
-      <w:headerReference w:type="default" r:id="rId23"/>
-      <w:footerReference w:type="default" r:id="rId24"/>
+      <w:headerReference w:type="default" r:id="rId22"/>
+      <w:footerReference w:type="default" r:id="rId23"/>
       <w:type w:val="continuous"/>
       <w:pgSz w:w="11906" w:h="16838"/>
       <w:pgMar w:top="1134" w:right="1701" w:bottom="1134" w:left="1701" w:header="709" w:footer="709" w:gutter="0"/>
@@ -5847,7 +4879,7 @@
 <w:ftr xmlns:wpc="http://schemas.microsoft.com/office/word/2010/wordprocessingCanvas" xmlns:cx="http://schemas.microsoft.com/office/drawing/2014/chartex" xmlns:cx1="http://schemas.microsoft.com/office/drawing/2015/9/8/chartex" xmlns:cx2="http://schemas.microsoft.com/office/drawing/2015/10/21/chartex" xmlns:cx3="http://schemas.microsoft.com/office/drawing/2016/5/9/chartex" xmlns:cx4="http://schemas.microsoft.com/office/drawing/2016/5/10/chartex" xmlns:cx5="http://schemas.microsoft.com/office/drawing/2016/5/11/chartex" xmlns:cx6="http://schemas.microsoft.com/office/drawing/2016/5/12/chartex" xmlns:cx7="http://schemas.microsoft.com/office/drawing/2016/5/13/chartex" xmlns:cx8="http://schemas.microsoft.com/office/drawing/2016/5/14/chartex" xmlns:mc="http://schemas.openxmlformats.org/markup-compatibility/2006" xmlns:aink="http://schemas.microsoft.com/office/drawing/2016/ink" xmlns:am3d="http://schemas.microsoft.com/office/drawing/2017/model3d" xmlns:o="urn:schemas-microsoft-com:office:office" xmlns:r="http://schemas.openxmlformats.org/officeDocument/2006/relationships" xmlns:m="http://schemas.openxmlformats.org/officeDocument/2006/math" xmlns:v="urn:schemas-microsoft-com:vml" xmlns:wp14="http://schemas.microsoft.com/office/word/2010/wordprocessingDrawing" xmlns:wp="http://schemas.openxmlformats.org/drawingml/2006/wordprocessingDrawing" xmlns:w10="urn:schemas-microsoft-com:office:word" xmlns:w="http://schemas.openxmlformats.org/wordprocessingml/2006/main" xmlns:w14="http://schemas.microsoft.com/office/word/2010/wordml" xmlns:w15="http://schemas.microsoft.com/office/word/2012/wordml" xmlns:w16cid="http://schemas.microsoft.com/office/word/2016/wordml/cid" xmlns:w16se="http://schemas.microsoft.com/office/word/2015/wordml/symex" xmlns:wpg="http://schemas.microsoft.com/office/word/2010/wordprocessingGroup" xmlns:wpi="http://schemas.microsoft.com/office/word/2010/wordprocessingInk" xmlns:wne="http://schemas.microsoft.com/office/word/2006/wordml" xmlns:wps="http://schemas.microsoft.com/office/word/2010/wordprocessingShape" mc:Ignorable="w14 w15 w16se w16cid wp14">
   <w:p>
     <w:pPr>
-      <w:pStyle w:val="Sidefod"/>
+      <w:pStyle w:val="Footer"/>
       <w:rPr>
         <w:rFonts w:cs="Times New Roman"/>
         <w:lang w:val="en-US"/>
@@ -5963,7 +4995,7 @@
         <w:szCs w:val="16"/>
         <w:lang w:val="en-US"/>
       </w:rPr>
-      <w:instrText>12</w:instrText>
+      <w:instrText>13</w:instrText>
     </w:r>
     <w:r>
       <w:rPr>
@@ -5992,7 +5024,7 @@
         <w:szCs w:val="16"/>
         <w:lang w:val="en-US"/>
       </w:rPr>
-      <w:t>11</w:t>
+      <w:t>12</w:t>
     </w:r>
     <w:r>
       <w:rPr>
@@ -6073,7 +5105,7 @@
 <w:ftr xmlns:wpc="http://schemas.microsoft.com/office/word/2010/wordprocessingCanvas" xmlns:cx="http://schemas.microsoft.com/office/drawing/2014/chartex" xmlns:cx1="http://schemas.microsoft.com/office/drawing/2015/9/8/chartex" xmlns:cx2="http://schemas.microsoft.com/office/drawing/2015/10/21/chartex" xmlns:cx3="http://schemas.microsoft.com/office/drawing/2016/5/9/chartex" xmlns:cx4="http://schemas.microsoft.com/office/drawing/2016/5/10/chartex" xmlns:cx5="http://schemas.microsoft.com/office/drawing/2016/5/11/chartex" xmlns:cx6="http://schemas.microsoft.com/office/drawing/2016/5/12/chartex" xmlns:cx7="http://schemas.microsoft.com/office/drawing/2016/5/13/chartex" xmlns:cx8="http://schemas.microsoft.com/office/drawing/2016/5/14/chartex" xmlns:mc="http://schemas.openxmlformats.org/markup-compatibility/2006" xmlns:aink="http://schemas.microsoft.com/office/drawing/2016/ink" xmlns:am3d="http://schemas.microsoft.com/office/drawing/2017/model3d" xmlns:o="urn:schemas-microsoft-com:office:office" xmlns:r="http://schemas.openxmlformats.org/officeDocument/2006/relationships" xmlns:m="http://schemas.openxmlformats.org/officeDocument/2006/math" xmlns:v="urn:schemas-microsoft-com:vml" xmlns:wp14="http://schemas.microsoft.com/office/word/2010/wordprocessingDrawing" xmlns:wp="http://schemas.openxmlformats.org/drawingml/2006/wordprocessingDrawing" xmlns:w10="urn:schemas-microsoft-com:office:word" xmlns:w="http://schemas.openxmlformats.org/wordprocessingml/2006/main" xmlns:w14="http://schemas.microsoft.com/office/word/2010/wordml" xmlns:w15="http://schemas.microsoft.com/office/word/2012/wordml" xmlns:w16cid="http://schemas.microsoft.com/office/word/2016/wordml/cid" xmlns:w16se="http://schemas.microsoft.com/office/word/2015/wordml/symex" xmlns:wpg="http://schemas.microsoft.com/office/word/2010/wordprocessingGroup" xmlns:wpi="http://schemas.microsoft.com/office/word/2010/wordprocessingInk" xmlns:wne="http://schemas.microsoft.com/office/word/2006/wordml" xmlns:wps="http://schemas.microsoft.com/office/word/2010/wordprocessingShape" mc:Ignorable="w14 w15 w16se w16cid wp14">
   <w:p>
     <w:pPr>
-      <w:pStyle w:val="Sidefod"/>
+      <w:pStyle w:val="Footer"/>
       <w:rPr>
         <w:rFonts w:cs="Times New Roman"/>
         <w:sz w:val="20"/>
@@ -6082,7 +5114,7 @@
     </w:pPr>
     <w:r>
       <w:rPr>
-        <w:rStyle w:val="Sidetal"/>
+        <w:rStyle w:val="PageNumber"/>
         <w:sz w:val="22"/>
         <w:szCs w:val="22"/>
       </w:rPr>
@@ -6090,7 +5122,7 @@
     </w:r>
     <w:r>
       <w:rPr>
-        <w:rStyle w:val="Sidetal"/>
+        <w:rStyle w:val="PageNumber"/>
         <w:sz w:val="22"/>
         <w:szCs w:val="22"/>
       </w:rPr>
@@ -6098,7 +5130,7 @@
     </w:r>
     <w:r>
       <w:rPr>
-        <w:rStyle w:val="Sidetal"/>
+        <w:rStyle w:val="PageNumber"/>
         <w:sz w:val="22"/>
         <w:szCs w:val="22"/>
       </w:rPr>
@@ -6106,7 +5138,7 @@
     </w:r>
     <w:r>
       <w:rPr>
-        <w:rStyle w:val="Sidetal"/>
+        <w:rStyle w:val="PageNumber"/>
         <w:noProof/>
         <w:sz w:val="22"/>
         <w:szCs w:val="22"/>
@@ -6115,7 +5147,7 @@
     </w:r>
     <w:r>
       <w:rPr>
-        <w:rStyle w:val="Sidetal"/>
+        <w:rStyle w:val="PageNumber"/>
         <w:sz w:val="22"/>
         <w:szCs w:val="22"/>
       </w:rPr>
@@ -6126,7 +5158,7 @@
     </w:r>
     <w:r>
       <w:rPr>
-        <w:rStyle w:val="Sidetal"/>
+        <w:rStyle w:val="PageNumber"/>
         <w:color w:val="808080"/>
         <w:sz w:val="22"/>
         <w:szCs w:val="22"/>
@@ -6135,7 +5167,7 @@
     </w:r>
     <w:r>
       <w:rPr>
-        <w:rStyle w:val="Sidetal"/>
+        <w:rStyle w:val="PageNumber"/>
         <w:color w:val="808080"/>
         <w:sz w:val="22"/>
         <w:szCs w:val="22"/>
@@ -6144,7 +5176,7 @@
     </w:r>
     <w:r>
       <w:rPr>
-        <w:rStyle w:val="Sidetal"/>
+        <w:rStyle w:val="PageNumber"/>
         <w:color w:val="808080"/>
         <w:sz w:val="22"/>
         <w:szCs w:val="22"/>
@@ -6153,7 +5185,7 @@
     </w:r>
     <w:r>
       <w:rPr>
-        <w:rStyle w:val="Sidetal"/>
+        <w:rStyle w:val="PageNumber"/>
         <w:noProof/>
         <w:color w:val="808080"/>
         <w:sz w:val="22"/>
@@ -6163,7 +5195,7 @@
     </w:r>
     <w:r>
       <w:rPr>
-        <w:rStyle w:val="Sidetal"/>
+        <w:rStyle w:val="PageNumber"/>
         <w:color w:val="808080"/>
         <w:sz w:val="22"/>
         <w:szCs w:val="22"/>
@@ -6782,7 +5814,7 @@
 <w:hdr xmlns:wpc="http://schemas.microsoft.com/office/word/2010/wordprocessingCanvas" xmlns:cx="http://schemas.microsoft.com/office/drawing/2014/chartex" xmlns:cx1="http://schemas.microsoft.com/office/drawing/2015/9/8/chartex" xmlns:cx2="http://schemas.microsoft.com/office/drawing/2015/10/21/chartex" xmlns:cx3="http://schemas.microsoft.com/office/drawing/2016/5/9/chartex" xmlns:cx4="http://schemas.microsoft.com/office/drawing/2016/5/10/chartex" xmlns:cx5="http://schemas.microsoft.com/office/drawing/2016/5/11/chartex" xmlns:cx6="http://schemas.microsoft.com/office/drawing/2016/5/12/chartex" xmlns:cx7="http://schemas.microsoft.com/office/drawing/2016/5/13/chartex" xmlns:cx8="http://schemas.microsoft.com/office/drawing/2016/5/14/chartex" xmlns:mc="http://schemas.openxmlformats.org/markup-compatibility/2006" xmlns:aink="http://schemas.microsoft.com/office/drawing/2016/ink" xmlns:am3d="http://schemas.microsoft.com/office/drawing/2017/model3d" xmlns:o="urn:schemas-microsoft-com:office:office" xmlns:r="http://schemas.openxmlformats.org/officeDocument/2006/relationships" xmlns:m="http://schemas.openxmlformats.org/officeDocument/2006/math" xmlns:v="urn:schemas-microsoft-com:vml" xmlns:wp14="http://schemas.microsoft.com/office/word/2010/wordprocessingDrawing" xmlns:wp="http://schemas.openxmlformats.org/drawingml/2006/wordprocessingDrawing" xmlns:w10="urn:schemas-microsoft-com:office:word" xmlns:w="http://schemas.openxmlformats.org/wordprocessingml/2006/main" xmlns:w14="http://schemas.microsoft.com/office/word/2010/wordml" xmlns:w15="http://schemas.microsoft.com/office/word/2012/wordml" xmlns:w16cid="http://schemas.microsoft.com/office/word/2016/wordml/cid" xmlns:w16se="http://schemas.microsoft.com/office/word/2015/wordml/symex" xmlns:wpg="http://schemas.microsoft.com/office/word/2010/wordprocessingGroup" xmlns:wpi="http://schemas.microsoft.com/office/word/2010/wordprocessingInk" xmlns:wne="http://schemas.microsoft.com/office/word/2006/wordml" xmlns:wps="http://schemas.microsoft.com/office/word/2010/wordprocessingShape" mc:Ignorable="w14 w15 w16se w16cid wp14">
   <w:p>
     <w:pPr>
-      <w:pStyle w:val="Sidehoved"/>
+      <w:pStyle w:val="Header"/>
       <w:rPr>
         <w:lang w:val="en-US"/>
       </w:rPr>
@@ -6883,7 +5915,7 @@
 <w:hdr xmlns:wpc="http://schemas.microsoft.com/office/word/2010/wordprocessingCanvas" xmlns:cx="http://schemas.microsoft.com/office/drawing/2014/chartex" xmlns:cx1="http://schemas.microsoft.com/office/drawing/2015/9/8/chartex" xmlns:cx2="http://schemas.microsoft.com/office/drawing/2015/10/21/chartex" xmlns:cx3="http://schemas.microsoft.com/office/drawing/2016/5/9/chartex" xmlns:cx4="http://schemas.microsoft.com/office/drawing/2016/5/10/chartex" xmlns:cx5="http://schemas.microsoft.com/office/drawing/2016/5/11/chartex" xmlns:cx6="http://schemas.microsoft.com/office/drawing/2016/5/12/chartex" xmlns:cx7="http://schemas.microsoft.com/office/drawing/2016/5/13/chartex" xmlns:cx8="http://schemas.microsoft.com/office/drawing/2016/5/14/chartex" xmlns:mc="http://schemas.openxmlformats.org/markup-compatibility/2006" xmlns:aink="http://schemas.microsoft.com/office/drawing/2016/ink" xmlns:am3d="http://schemas.microsoft.com/office/drawing/2017/model3d" xmlns:o="urn:schemas-microsoft-com:office:office" xmlns:r="http://schemas.openxmlformats.org/officeDocument/2006/relationships" xmlns:m="http://schemas.openxmlformats.org/officeDocument/2006/math" xmlns:v="urn:schemas-microsoft-com:vml" xmlns:wp14="http://schemas.microsoft.com/office/word/2010/wordprocessingDrawing" xmlns:wp="http://schemas.openxmlformats.org/drawingml/2006/wordprocessingDrawing" xmlns:w10="urn:schemas-microsoft-com:office:word" xmlns:w="http://schemas.openxmlformats.org/wordprocessingml/2006/main" xmlns:w14="http://schemas.microsoft.com/office/word/2010/wordml" xmlns:w15="http://schemas.microsoft.com/office/word/2012/wordml" xmlns:w16cid="http://schemas.microsoft.com/office/word/2016/wordml/cid" xmlns:w16se="http://schemas.microsoft.com/office/word/2015/wordml/symex" xmlns:wpg="http://schemas.microsoft.com/office/word/2010/wordprocessingGroup" xmlns:wpi="http://schemas.microsoft.com/office/word/2010/wordprocessingInk" xmlns:wne="http://schemas.microsoft.com/office/word/2006/wordml" xmlns:wps="http://schemas.microsoft.com/office/word/2010/wordprocessingShape" mc:Ignorable="w14 w15 w16se w16cid wp14">
   <w:p>
     <w:pPr>
-      <w:pStyle w:val="Sidehoved"/>
+      <w:pStyle w:val="Header"/>
       <w:rPr>
         <w:lang w:val="da-DK"/>
       </w:rPr>
@@ -6978,7 +6010,7 @@
 <w:hdr xmlns:wpc="http://schemas.microsoft.com/office/word/2010/wordprocessingCanvas" xmlns:cx="http://schemas.microsoft.com/office/drawing/2014/chartex" xmlns:cx1="http://schemas.microsoft.com/office/drawing/2015/9/8/chartex" xmlns:cx2="http://schemas.microsoft.com/office/drawing/2015/10/21/chartex" xmlns:cx3="http://schemas.microsoft.com/office/drawing/2016/5/9/chartex" xmlns:cx4="http://schemas.microsoft.com/office/drawing/2016/5/10/chartex" xmlns:cx5="http://schemas.microsoft.com/office/drawing/2016/5/11/chartex" xmlns:cx6="http://schemas.microsoft.com/office/drawing/2016/5/12/chartex" xmlns:cx7="http://schemas.microsoft.com/office/drawing/2016/5/13/chartex" xmlns:cx8="http://schemas.microsoft.com/office/drawing/2016/5/14/chartex" xmlns:mc="http://schemas.openxmlformats.org/markup-compatibility/2006" xmlns:aink="http://schemas.microsoft.com/office/drawing/2016/ink" xmlns:am3d="http://schemas.microsoft.com/office/drawing/2017/model3d" xmlns:o="urn:schemas-microsoft-com:office:office" xmlns:r="http://schemas.openxmlformats.org/officeDocument/2006/relationships" xmlns:m="http://schemas.openxmlformats.org/officeDocument/2006/math" xmlns:v="urn:schemas-microsoft-com:vml" xmlns:wp14="http://schemas.microsoft.com/office/word/2010/wordprocessingDrawing" xmlns:wp="http://schemas.openxmlformats.org/drawingml/2006/wordprocessingDrawing" xmlns:w10="urn:schemas-microsoft-com:office:word" xmlns:w="http://schemas.openxmlformats.org/wordprocessingml/2006/main" xmlns:w14="http://schemas.microsoft.com/office/word/2010/wordml" xmlns:w15="http://schemas.microsoft.com/office/word/2012/wordml" xmlns:w16cid="http://schemas.microsoft.com/office/word/2016/wordml/cid" xmlns:w16se="http://schemas.microsoft.com/office/word/2015/wordml/symex" xmlns:wpg="http://schemas.microsoft.com/office/word/2010/wordprocessingGroup" xmlns:wpi="http://schemas.microsoft.com/office/word/2010/wordprocessingInk" xmlns:wne="http://schemas.microsoft.com/office/word/2006/wordml" xmlns:wps="http://schemas.microsoft.com/office/word/2010/wordprocessingShape" mc:Ignorable="w14 w15 w16se w16cid wp14">
   <w:p>
     <w:pPr>
-      <w:pStyle w:val="Sidehoved"/>
+      <w:pStyle w:val="Header"/>
       <w:rPr>
         <w:rFonts w:cs="Times New Roman"/>
       </w:rPr>
@@ -7285,7 +6317,7 @@
     <w:lvl w:ilvl="0">
       <w:start w:val="1"/>
       <w:numFmt w:val="decimal"/>
-      <w:pStyle w:val="Overskrift1"/>
+      <w:pStyle w:val="Heading1"/>
       <w:lvlText w:val="%1"/>
       <w:lvlJc w:val="left"/>
       <w:pPr>
@@ -7303,7 +6335,7 @@
     <w:lvl w:ilvl="1">
       <w:start w:val="1"/>
       <w:numFmt w:val="decimal"/>
-      <w:pStyle w:val="Overskrift2"/>
+      <w:pStyle w:val="Heading2"/>
       <w:lvlText w:val="%1.%2"/>
       <w:lvlJc w:val="left"/>
       <w:pPr>
@@ -7363,7 +6395,7 @@
     <w:lvl w:ilvl="2">
       <w:start w:val="1"/>
       <w:numFmt w:val="decimal"/>
-      <w:pStyle w:val="Overskrift3"/>
+      <w:pStyle w:val="Heading3"/>
       <w:lvlText w:val="%1.%2.%3"/>
       <w:lvlJc w:val="left"/>
       <w:pPr>
@@ -7380,7 +6412,7 @@
     <w:lvl w:ilvl="3">
       <w:start w:val="1"/>
       <w:numFmt w:val="decimal"/>
-      <w:pStyle w:val="Overskrift4"/>
+      <w:pStyle w:val="Heading4"/>
       <w:lvlText w:val="%1.%2.%3.%4"/>
       <w:lvlJc w:val="left"/>
       <w:pPr>
@@ -7398,7 +6430,7 @@
     <w:lvl w:ilvl="4">
       <w:start w:val="1"/>
       <w:numFmt w:val="decimal"/>
-      <w:pStyle w:val="Overskrift5"/>
+      <w:pStyle w:val="Heading5"/>
       <w:lvlText w:val="%1.%2.%3.%4.%5"/>
       <w:lvlJc w:val="left"/>
       <w:pPr>
@@ -7414,7 +6446,7 @@
     <w:lvl w:ilvl="5">
       <w:start w:val="1"/>
       <w:numFmt w:val="decimal"/>
-      <w:pStyle w:val="Overskrift6"/>
+      <w:pStyle w:val="Heading6"/>
       <w:lvlText w:val="%1.%2.%3.%4.%5.%6"/>
       <w:lvlJc w:val="left"/>
       <w:pPr>
@@ -7430,7 +6462,7 @@
     <w:lvl w:ilvl="6">
       <w:start w:val="1"/>
       <w:numFmt w:val="decimal"/>
-      <w:pStyle w:val="Overskrift7"/>
+      <w:pStyle w:val="Heading7"/>
       <w:lvlText w:val="%1.%2.%3.%4.%5.%6.%7"/>
       <w:lvlJc w:val="left"/>
       <w:pPr>
@@ -7446,7 +6478,7 @@
     <w:lvl w:ilvl="7">
       <w:start w:val="1"/>
       <w:numFmt w:val="decimal"/>
-      <w:pStyle w:val="Overskrift8"/>
+      <w:pStyle w:val="Heading8"/>
       <w:lvlText w:val="%1.%2.%3.%4.%5.%6.%7.%8"/>
       <w:lvlJc w:val="left"/>
       <w:pPr>
@@ -7462,7 +6494,7 @@
     <w:lvl w:ilvl="8">
       <w:start w:val="1"/>
       <w:numFmt w:val="decimal"/>
-      <w:pStyle w:val="Overskrift9"/>
+      <w:pStyle w:val="Heading9"/>
       <w:lvlText w:val="%1.%2.%3.%4.%5.%6.%7.%8.%9"/>
       <w:lvlJc w:val="left"/>
       <w:pPr>
@@ -7825,7 +6857,7 @@
     <w:lvl w:ilvl="0">
       <w:start w:val="1"/>
       <w:numFmt w:val="decimal"/>
-      <w:pStyle w:val="Brdtekst"/>
+      <w:pStyle w:val="BodyText"/>
       <w:lvlText w:val="%1"/>
       <w:lvlJc w:val="left"/>
       <w:pPr>
@@ -8555,11 +7587,11 @@
       <w:lang w:val="en-GB" w:eastAsia="fi-FI"/>
     </w:rPr>
   </w:style>
-  <w:style w:type="paragraph" w:styleId="Overskrift1">
+  <w:style w:type="paragraph" w:styleId="Heading1">
     <w:name w:val="heading 1"/>
     <w:basedOn w:val="Normal"/>
     <w:next w:val="Normal"/>
-    <w:link w:val="Overskrift1Tegn"/>
+    <w:link w:val="Heading1Char"/>
     <w:autoRedefine/>
     <w:uiPriority w:val="99"/>
     <w:qFormat/>
@@ -8578,11 +7610,11 @@
       <w:szCs w:val="32"/>
     </w:rPr>
   </w:style>
-  <w:style w:type="paragraph" w:styleId="Overskrift2">
+  <w:style w:type="paragraph" w:styleId="Heading2">
     <w:name w:val="heading 2"/>
     <w:basedOn w:val="Normal"/>
     <w:next w:val="Normal"/>
-    <w:link w:val="Overskrift2Tegn"/>
+    <w:link w:val="Heading2Char"/>
     <w:autoRedefine/>
     <w:uiPriority w:val="99"/>
     <w:qFormat/>
@@ -8601,11 +7633,11 @@
       <w:szCs w:val="32"/>
     </w:rPr>
   </w:style>
-  <w:style w:type="paragraph" w:styleId="Overskrift3">
+  <w:style w:type="paragraph" w:styleId="Heading3">
     <w:name w:val="heading 3"/>
     <w:basedOn w:val="Normal"/>
     <w:next w:val="Normal"/>
-    <w:link w:val="Overskrift3Tegn"/>
+    <w:link w:val="Heading3Char"/>
     <w:autoRedefine/>
     <w:uiPriority w:val="99"/>
     <w:qFormat/>
@@ -8624,11 +7656,11 @@
       <w:szCs w:val="28"/>
     </w:rPr>
   </w:style>
-  <w:style w:type="paragraph" w:styleId="Overskrift4">
+  <w:style w:type="paragraph" w:styleId="Heading4">
     <w:name w:val="heading 4"/>
     <w:basedOn w:val="Normal"/>
     <w:next w:val="Normal"/>
-    <w:link w:val="Overskrift4Tegn"/>
+    <w:link w:val="Heading4Char"/>
     <w:uiPriority w:val="99"/>
     <w:qFormat/>
     <w:rsid w:val="00C55714"/>
@@ -8648,11 +7680,11 @@
       <w:szCs w:val="28"/>
     </w:rPr>
   </w:style>
-  <w:style w:type="paragraph" w:styleId="Overskrift5">
+  <w:style w:type="paragraph" w:styleId="Heading5">
     <w:name w:val="heading 5"/>
     <w:basedOn w:val="Normal"/>
     <w:next w:val="Normal"/>
-    <w:link w:val="Overskrift5Tegn"/>
+    <w:link w:val="Heading5Char"/>
     <w:uiPriority w:val="99"/>
     <w:qFormat/>
     <w:locked/>
@@ -8674,11 +7706,11 @@
       <w:szCs w:val="26"/>
     </w:rPr>
   </w:style>
-  <w:style w:type="paragraph" w:styleId="Overskrift6">
+  <w:style w:type="paragraph" w:styleId="Heading6">
     <w:name w:val="heading 6"/>
     <w:basedOn w:val="Normal"/>
     <w:next w:val="Normal"/>
-    <w:link w:val="Overskrift6Tegn"/>
+    <w:link w:val="Heading6Char"/>
     <w:uiPriority w:val="99"/>
     <w:qFormat/>
     <w:locked/>
@@ -8698,11 +7730,11 @@
       <w:szCs w:val="22"/>
     </w:rPr>
   </w:style>
-  <w:style w:type="paragraph" w:styleId="Overskrift7">
+  <w:style w:type="paragraph" w:styleId="Heading7">
     <w:name w:val="heading 7"/>
     <w:basedOn w:val="Normal"/>
     <w:next w:val="Normal"/>
-    <w:link w:val="Overskrift7Tegn"/>
+    <w:link w:val="Heading7Char"/>
     <w:uiPriority w:val="99"/>
     <w:qFormat/>
     <w:rsid w:val="00C55714"/>
@@ -8723,11 +7755,11 @@
       <w:bCs w:val="0"/>
     </w:rPr>
   </w:style>
-  <w:style w:type="paragraph" w:styleId="Overskrift8">
+  <w:style w:type="paragraph" w:styleId="Heading8">
     <w:name w:val="heading 8"/>
     <w:basedOn w:val="Normal"/>
     <w:next w:val="Normal"/>
-    <w:link w:val="Overskrift8Tegn"/>
+    <w:link w:val="Heading8Char"/>
     <w:uiPriority w:val="99"/>
     <w:qFormat/>
     <w:locked/>
@@ -8747,11 +7779,11 @@
       <w:iCs/>
     </w:rPr>
   </w:style>
-  <w:style w:type="paragraph" w:styleId="Overskrift9">
+  <w:style w:type="paragraph" w:styleId="Heading9">
     <w:name w:val="heading 9"/>
     <w:basedOn w:val="Normal"/>
     <w:next w:val="Normal"/>
-    <w:link w:val="Overskrift9Tegn"/>
+    <w:link w:val="Heading9Char"/>
     <w:uiPriority w:val="99"/>
     <w:qFormat/>
     <w:locked/>
@@ -8771,12 +7803,13 @@
       <w:szCs w:val="22"/>
     </w:rPr>
   </w:style>
-  <w:style w:type="character" w:default="1" w:styleId="Standardskrifttypeiafsnit">
+  <w:style w:type="character" w:default="1" w:styleId="DefaultParagraphFont">
     <w:name w:val="Default Paragraph Font"/>
     <w:uiPriority w:val="1"/>
+    <w:semiHidden/>
     <w:unhideWhenUsed/>
   </w:style>
-  <w:style w:type="table" w:default="1" w:styleId="Tabel-Normal">
+  <w:style w:type="table" w:default="1" w:styleId="TableNormal">
     <w:name w:val="Normal Table"/>
     <w:uiPriority w:val="99"/>
     <w:semiHidden/>
@@ -8791,16 +7824,16 @@
       </w:tblCellMar>
     </w:tblPr>
   </w:style>
-  <w:style w:type="numbering" w:default="1" w:styleId="Ingenoversigt">
+  <w:style w:type="numbering" w:default="1" w:styleId="NoList">
     <w:name w:val="No List"/>
     <w:uiPriority w:val="99"/>
     <w:semiHidden/>
     <w:unhideWhenUsed/>
   </w:style>
-  <w:style w:type="character" w:customStyle="1" w:styleId="Overskrift1Tegn">
-    <w:name w:val="Overskrift 1 Tegn"/>
-    <w:basedOn w:val="Standardskrifttypeiafsnit"/>
-    <w:link w:val="Overskrift1"/>
+  <w:style w:type="character" w:customStyle="1" w:styleId="Heading1Char">
+    <w:name w:val="Heading 1 Char"/>
+    <w:basedOn w:val="DefaultParagraphFont"/>
+    <w:link w:val="Heading1"/>
     <w:uiPriority w:val="99"/>
     <w:locked/>
     <w:rsid w:val="0034305C"/>
@@ -8813,10 +7846,10 @@
       <w:lang w:val="en-GB" w:eastAsia="fi-FI"/>
     </w:rPr>
   </w:style>
-  <w:style w:type="character" w:customStyle="1" w:styleId="Overskrift2Tegn">
-    <w:name w:val="Overskrift 2 Tegn"/>
-    <w:basedOn w:val="Standardskrifttypeiafsnit"/>
-    <w:link w:val="Overskrift2"/>
+  <w:style w:type="character" w:customStyle="1" w:styleId="Heading2Char">
+    <w:name w:val="Heading 2 Char"/>
+    <w:basedOn w:val="DefaultParagraphFont"/>
+    <w:link w:val="Heading2"/>
     <w:uiPriority w:val="99"/>
     <w:locked/>
     <w:rsid w:val="0034305C"/>
@@ -8830,10 +7863,10 @@
       <w:lang w:val="en-GB" w:eastAsia="fi-FI"/>
     </w:rPr>
   </w:style>
-  <w:style w:type="character" w:customStyle="1" w:styleId="Overskrift3Tegn">
-    <w:name w:val="Overskrift 3 Tegn"/>
-    <w:basedOn w:val="Standardskrifttypeiafsnit"/>
-    <w:link w:val="Overskrift3"/>
+  <w:style w:type="character" w:customStyle="1" w:styleId="Heading3Char">
+    <w:name w:val="Heading 3 Char"/>
+    <w:basedOn w:val="DefaultParagraphFont"/>
+    <w:link w:val="Heading3"/>
     <w:uiPriority w:val="99"/>
     <w:locked/>
     <w:rsid w:val="00162AE2"/>
@@ -8848,10 +7881,10 @@
       <w:lang w:val="en-GB" w:eastAsia="fi-FI"/>
     </w:rPr>
   </w:style>
-  <w:style w:type="character" w:customStyle="1" w:styleId="Overskrift4Tegn">
-    <w:name w:val="Overskrift 4 Tegn"/>
-    <w:basedOn w:val="Standardskrifttypeiafsnit"/>
-    <w:link w:val="Overskrift4"/>
+  <w:style w:type="character" w:customStyle="1" w:styleId="Heading4Char">
+    <w:name w:val="Heading 4 Char"/>
+    <w:basedOn w:val="DefaultParagraphFont"/>
+    <w:link w:val="Heading4"/>
     <w:uiPriority w:val="99"/>
     <w:locked/>
     <w:rsid w:val="00C55714"/>
@@ -8865,10 +7898,10 @@
       <w:lang w:val="en-GB" w:eastAsia="fi-FI"/>
     </w:rPr>
   </w:style>
-  <w:style w:type="character" w:customStyle="1" w:styleId="Overskrift5Tegn">
-    <w:name w:val="Overskrift 5 Tegn"/>
-    <w:basedOn w:val="Standardskrifttypeiafsnit"/>
-    <w:link w:val="Overskrift5"/>
+  <w:style w:type="character" w:customStyle="1" w:styleId="Heading5Char">
+    <w:name w:val="Heading 5 Char"/>
+    <w:basedOn w:val="DefaultParagraphFont"/>
+    <w:link w:val="Heading5"/>
     <w:uiPriority w:val="99"/>
     <w:locked/>
     <w:rsid w:val="00C55714"/>
@@ -8884,10 +7917,10 @@
       <w:lang w:val="en-GB" w:eastAsia="fi-FI"/>
     </w:rPr>
   </w:style>
-  <w:style w:type="character" w:customStyle="1" w:styleId="Overskrift6Tegn">
-    <w:name w:val="Overskrift 6 Tegn"/>
-    <w:basedOn w:val="Standardskrifttypeiafsnit"/>
-    <w:link w:val="Overskrift6"/>
+  <w:style w:type="character" w:customStyle="1" w:styleId="Heading6Char">
+    <w:name w:val="Heading 6 Char"/>
+    <w:basedOn w:val="DefaultParagraphFont"/>
+    <w:link w:val="Heading6"/>
     <w:uiPriority w:val="99"/>
     <w:locked/>
     <w:rsid w:val="00C55714"/>
@@ -8899,10 +7932,10 @@
       <w:lang w:val="en-GB" w:eastAsia="fi-FI"/>
     </w:rPr>
   </w:style>
-  <w:style w:type="character" w:customStyle="1" w:styleId="Overskrift7Tegn">
-    <w:name w:val="Overskrift 7 Tegn"/>
-    <w:basedOn w:val="Standardskrifttypeiafsnit"/>
-    <w:link w:val="Overskrift7"/>
+  <w:style w:type="character" w:customStyle="1" w:styleId="Heading7Char">
+    <w:name w:val="Heading 7 Char"/>
+    <w:basedOn w:val="DefaultParagraphFont"/>
+    <w:link w:val="Heading7"/>
     <w:uiPriority w:val="99"/>
     <w:locked/>
     <w:rsid w:val="00C55714"/>
@@ -8914,10 +7947,10 @@
       <w:lang w:val="en-GB" w:eastAsia="fi-FI"/>
     </w:rPr>
   </w:style>
-  <w:style w:type="character" w:customStyle="1" w:styleId="Overskrift8Tegn">
-    <w:name w:val="Overskrift 8 Tegn"/>
-    <w:basedOn w:val="Standardskrifttypeiafsnit"/>
-    <w:link w:val="Overskrift8"/>
+  <w:style w:type="character" w:customStyle="1" w:styleId="Heading8Char">
+    <w:name w:val="Heading 8 Char"/>
+    <w:basedOn w:val="DefaultParagraphFont"/>
+    <w:link w:val="Heading8"/>
     <w:uiPriority w:val="99"/>
     <w:locked/>
     <w:rsid w:val="00C55714"/>
@@ -8931,10 +7964,10 @@
       <w:lang w:val="en-GB" w:eastAsia="fi-FI"/>
     </w:rPr>
   </w:style>
-  <w:style w:type="character" w:customStyle="1" w:styleId="Overskrift9Tegn">
-    <w:name w:val="Overskrift 9 Tegn"/>
-    <w:basedOn w:val="Standardskrifttypeiafsnit"/>
-    <w:link w:val="Overskrift9"/>
+  <w:style w:type="character" w:customStyle="1" w:styleId="Heading9Char">
+    <w:name w:val="Heading 9 Char"/>
+    <w:basedOn w:val="DefaultParagraphFont"/>
+    <w:link w:val="Heading9"/>
     <w:uiPriority w:val="99"/>
     <w:locked/>
     <w:rsid w:val="00C55714"/>
@@ -8979,7 +8012,7 @@
   </w:style>
   <w:style w:type="paragraph" w:customStyle="1" w:styleId="berschrift2BlockVor0ptNach6ptZeilenabs">
     <w:name w:val="Überschrift 2 + Block Vor: 0 pt Nach:  6 pt Zeilenabs..."/>
-    <w:basedOn w:val="Overskrift2"/>
+    <w:basedOn w:val="Heading2"/>
     <w:uiPriority w:val="99"/>
     <w:rsid w:val="008A4CDA"/>
     <w:rPr>
@@ -9013,10 +8046,10 @@
       <w:szCs w:val="22"/>
     </w:rPr>
   </w:style>
-  <w:style w:type="paragraph" w:styleId="Markeringsbobletekst">
+  <w:style w:type="paragraph" w:styleId="BalloonText">
     <w:name w:val="Balloon Text"/>
     <w:basedOn w:val="Normal"/>
-    <w:link w:val="MarkeringsbobletekstTegn"/>
+    <w:link w:val="BalloonTextChar"/>
     <w:uiPriority w:val="99"/>
     <w:semiHidden/>
     <w:rsid w:val="008A4CDA"/>
@@ -9026,10 +8059,10 @@
       <w:szCs w:val="16"/>
     </w:rPr>
   </w:style>
-  <w:style w:type="character" w:customStyle="1" w:styleId="MarkeringsbobletekstTegn">
-    <w:name w:val="Markeringsbobletekst Tegn"/>
-    <w:basedOn w:val="Standardskrifttypeiafsnit"/>
-    <w:link w:val="Markeringsbobletekst"/>
+  <w:style w:type="character" w:customStyle="1" w:styleId="BalloonTextChar">
+    <w:name w:val="Balloon Text Char"/>
+    <w:basedOn w:val="DefaultParagraphFont"/>
+    <w:link w:val="BalloonText"/>
     <w:uiPriority w:val="99"/>
     <w:semiHidden/>
     <w:locked/>
@@ -9123,7 +8156,7 @@
   </w:style>
   <w:style w:type="paragraph" w:customStyle="1" w:styleId="opt">
     <w:name w:val="opt"/>
-    <w:basedOn w:val="Overskrift1"/>
+    <w:basedOn w:val="Heading1"/>
     <w:uiPriority w:val="99"/>
     <w:rsid w:val="008A4CDA"/>
   </w:style>
@@ -9152,11 +8185,11 @@
       <w:color w:val="000000"/>
     </w:rPr>
   </w:style>
-  <w:style w:type="paragraph" w:styleId="Kommentartekst">
+  <w:style w:type="paragraph" w:styleId="CommentText">
     <w:name w:val="annotation text"/>
     <w:aliases w:val="Carattere Carattere,Carattere Carattere Carattere Carattere Carattere Carattere,Carattere Carattere Carattere Carattere"/>
     <w:basedOn w:val="Normal"/>
-    <w:link w:val="KommentartekstTegn"/>
+    <w:link w:val="CommentTextChar"/>
     <w:uiPriority w:val="99"/>
     <w:semiHidden/>
     <w:rsid w:val="008A4CDA"/>
@@ -9165,11 +8198,11 @@
       <w:szCs w:val="20"/>
     </w:rPr>
   </w:style>
-  <w:style w:type="character" w:customStyle="1" w:styleId="KommentartekstTegn">
-    <w:name w:val="Kommentartekst Tegn"/>
-    <w:aliases w:val="Carattere Carattere Tegn,Carattere Carattere Carattere Carattere Carattere Carattere Tegn,Carattere Carattere Carattere Carattere Tegn"/>
-    <w:basedOn w:val="Standardskrifttypeiafsnit"/>
-    <w:link w:val="Kommentartekst"/>
+  <w:style w:type="character" w:customStyle="1" w:styleId="CommentTextChar">
+    <w:name w:val="Comment Text Char"/>
+    <w:aliases w:val="Carattere Carattere Char,Carattere Carattere Carattere Carattere Carattere Carattere Char,Carattere Carattere Carattere Carattere Char"/>
+    <w:basedOn w:val="DefaultParagraphFont"/>
+    <w:link w:val="CommentText"/>
     <w:uiPriority w:val="99"/>
     <w:locked/>
     <w:rsid w:val="00122E4C"/>
@@ -9181,8 +8214,8 @@
   </w:style>
   <w:style w:type="paragraph" w:customStyle="1" w:styleId="Objetducommentaire1">
     <w:name w:val="Objet du commentaire1"/>
-    <w:basedOn w:val="Kommentartekst"/>
-    <w:next w:val="Kommentartekst"/>
+    <w:basedOn w:val="CommentText"/>
+    <w:next w:val="CommentText"/>
     <w:uiPriority w:val="99"/>
     <w:rsid w:val="008A4CDA"/>
   </w:style>
@@ -9201,10 +8234,10 @@
       <w:lang w:val="en-US"/>
     </w:rPr>
   </w:style>
-  <w:style w:type="paragraph" w:styleId="Sidehoved">
+  <w:style w:type="paragraph" w:styleId="Header">
     <w:name w:val="header"/>
     <w:basedOn w:val="Normal"/>
-    <w:link w:val="SidehovedTegn"/>
+    <w:link w:val="HeaderChar"/>
     <w:autoRedefine/>
     <w:uiPriority w:val="99"/>
     <w:rsid w:val="007E5379"/>
@@ -9218,10 +8251,10 @@
       <w:szCs w:val="22"/>
     </w:rPr>
   </w:style>
-  <w:style w:type="character" w:customStyle="1" w:styleId="SidehovedTegn">
-    <w:name w:val="Sidehoved Tegn"/>
-    <w:basedOn w:val="Standardskrifttypeiafsnit"/>
-    <w:link w:val="Sidehoved"/>
+  <w:style w:type="character" w:customStyle="1" w:styleId="HeaderChar">
+    <w:name w:val="Header Char"/>
+    <w:basedOn w:val="DefaultParagraphFont"/>
+    <w:link w:val="Header"/>
     <w:uiPriority w:val="99"/>
     <w:locked/>
     <w:rsid w:val="007E5379"/>
@@ -9232,16 +8265,16 @@
       <w:lang w:val="en-GB" w:eastAsia="fi-FI"/>
     </w:rPr>
   </w:style>
-  <w:style w:type="character" w:styleId="Sidetal">
+  <w:style w:type="character" w:styleId="PageNumber">
     <w:name w:val="page number"/>
-    <w:basedOn w:val="Standardskrifttypeiafsnit"/>
+    <w:basedOn w:val="DefaultParagraphFont"/>
     <w:uiPriority w:val="99"/>
     <w:rsid w:val="008A4CDA"/>
   </w:style>
-  <w:style w:type="paragraph" w:styleId="Sidefod">
+  <w:style w:type="paragraph" w:styleId="Footer">
     <w:name w:val="footer"/>
     <w:basedOn w:val="Normal"/>
-    <w:link w:val="SidefodTegn"/>
+    <w:link w:val="FooterChar"/>
     <w:uiPriority w:val="99"/>
     <w:rsid w:val="008A4CDA"/>
     <w:pPr>
@@ -9250,10 +8283,10 @@
       </w:tabs>
     </w:pPr>
   </w:style>
-  <w:style w:type="character" w:customStyle="1" w:styleId="SidefodTegn">
-    <w:name w:val="Sidefod Tegn"/>
-    <w:basedOn w:val="Standardskrifttypeiafsnit"/>
-    <w:link w:val="Sidefod"/>
+  <w:style w:type="character" w:customStyle="1" w:styleId="FooterChar">
+    <w:name w:val="Footer Char"/>
+    <w:basedOn w:val="DefaultParagraphFont"/>
+    <w:link w:val="Footer"/>
     <w:uiPriority w:val="99"/>
     <w:locked/>
     <w:rsid w:val="00E902E4"/>
@@ -9265,10 +8298,10 @@
       <w:lang w:val="en-GB" w:eastAsia="fi-FI"/>
     </w:rPr>
   </w:style>
-  <w:style w:type="paragraph" w:styleId="Brdtekst">
+  <w:style w:type="paragraph" w:styleId="BodyText">
     <w:name w:val="Body Text"/>
     <w:basedOn w:val="Normal"/>
-    <w:link w:val="BrdtekstTegn"/>
+    <w:link w:val="BodyTextChar"/>
     <w:autoRedefine/>
     <w:uiPriority w:val="99"/>
     <w:rsid w:val="00E532E7"/>
@@ -9283,10 +8316,10 @@
       <w:szCs w:val="22"/>
     </w:rPr>
   </w:style>
-  <w:style w:type="character" w:customStyle="1" w:styleId="BrdtekstTegn">
-    <w:name w:val="Brødtekst Tegn"/>
-    <w:basedOn w:val="Standardskrifttypeiafsnit"/>
-    <w:link w:val="Brdtekst"/>
+  <w:style w:type="character" w:customStyle="1" w:styleId="BodyTextChar">
+    <w:name w:val="Body Text Char"/>
+    <w:basedOn w:val="DefaultParagraphFont"/>
+    <w:link w:val="BodyText"/>
     <w:uiPriority w:val="99"/>
     <w:locked/>
     <w:rsid w:val="00966FAD"/>
@@ -9335,20 +8368,20 @@
       <w:bCs w:val="0"/>
     </w:rPr>
   </w:style>
-  <w:style w:type="paragraph" w:styleId="Brdtekstindrykning">
+  <w:style w:type="paragraph" w:styleId="BodyTextIndent">
     <w:name w:val="Body Text Indent"/>
     <w:basedOn w:val="Normal"/>
-    <w:link w:val="BrdtekstindrykningTegn"/>
+    <w:link w:val="BodyTextIndentChar"/>
     <w:uiPriority w:val="99"/>
     <w:rsid w:val="008A4CDA"/>
     <w:rPr>
       <w:shd w:val="clear" w:color="auto" w:fill="C0C0C0"/>
     </w:rPr>
   </w:style>
-  <w:style w:type="character" w:customStyle="1" w:styleId="BrdtekstindrykningTegn">
-    <w:name w:val="Brødtekstindrykning Tegn"/>
-    <w:basedOn w:val="Standardskrifttypeiafsnit"/>
-    <w:link w:val="Brdtekstindrykning"/>
+  <w:style w:type="character" w:customStyle="1" w:styleId="BodyTextIndentChar">
+    <w:name w:val="Body Text Indent Char"/>
+    <w:basedOn w:val="DefaultParagraphFont"/>
+    <w:link w:val="BodyTextIndent"/>
     <w:uiPriority w:val="99"/>
     <w:semiHidden/>
     <w:locked/>
@@ -9363,7 +8396,7 @@
   </w:style>
   <w:style w:type="character" w:styleId="Hyperlink">
     <w:name w:val="Hyperlink"/>
-    <w:basedOn w:val="Standardskrifttypeiafsnit"/>
+    <w:basedOn w:val="DefaultParagraphFont"/>
     <w:uiPriority w:val="99"/>
     <w:rsid w:val="008A4CDA"/>
     <w:rPr>
@@ -9397,9 +8430,9 @@
       <w:bCs/>
     </w:rPr>
   </w:style>
-  <w:style w:type="character" w:styleId="Kommentarhenvisning">
+  <w:style w:type="character" w:styleId="CommentReference">
     <w:name w:val="annotation reference"/>
-    <w:basedOn w:val="Standardskrifttypeiafsnit"/>
+    <w:basedOn w:val="DefaultParagraphFont"/>
     <w:uiPriority w:val="99"/>
     <w:semiHidden/>
     <w:rsid w:val="008A4CDA"/>
@@ -9408,9 +8441,9 @@
       <w:szCs w:val="16"/>
     </w:rPr>
   </w:style>
-  <w:style w:type="character" w:styleId="BesgtLink">
+  <w:style w:type="character" w:styleId="FollowedHyperlink">
     <w:name w:val="FollowedHyperlink"/>
-    <w:basedOn w:val="Standardskrifttypeiafsnit"/>
+    <w:basedOn w:val="DefaultParagraphFont"/>
     <w:uiPriority w:val="99"/>
     <w:rsid w:val="008A4CDA"/>
     <w:rPr>
@@ -9418,9 +8451,9 @@
       <w:u w:val="single"/>
     </w:rPr>
   </w:style>
-  <w:style w:type="character" w:styleId="Fodnotehenvisning">
+  <w:style w:type="character" w:styleId="FootnoteReference">
     <w:name w:val="footnote reference"/>
-    <w:basedOn w:val="Standardskrifttypeiafsnit"/>
+    <w:basedOn w:val="DefaultParagraphFont"/>
     <w:uiPriority w:val="99"/>
     <w:semiHidden/>
     <w:rsid w:val="008A4CDA"/>
@@ -9431,11 +8464,11 @@
       <w:szCs w:val="16"/>
     </w:rPr>
   </w:style>
-  <w:style w:type="paragraph" w:styleId="Fodnotetekst">
+  <w:style w:type="paragraph" w:styleId="FootnoteText">
     <w:name w:val="footnote text"/>
     <w:aliases w:val="Car,Schriftart: 9 pt,Schriftart: 10 pt,Schriftart: 8 pt,WB-Fußnotentext,fn,Footnotes,Footnote ak"/>
     <w:basedOn w:val="Normal"/>
-    <w:link w:val="FodnotetekstTegn"/>
+    <w:link w:val="FootnoteTextChar1"/>
     <w:uiPriority w:val="99"/>
     <w:semiHidden/>
     <w:rsid w:val="008A4CDA"/>
@@ -9456,7 +8489,7 @@
   <w:style w:type="character" w:customStyle="1" w:styleId="FootnoteTextChar">
     <w:name w:val="Footnote Text Char"/>
     <w:aliases w:val="Car Char,Schriftart: 9 pt Char,Schriftart: 10 pt Char,Schriftart: 8 pt Char,WB-Fußnotentext Char,fn Char,Footnotes Char,Footnote ak Char"/>
-    <w:basedOn w:val="Standardskrifttypeiafsnit"/>
+    <w:basedOn w:val="DefaultParagraphFont"/>
     <w:uiPriority w:val="99"/>
     <w:semiHidden/>
     <w:locked/>
@@ -9488,11 +8521,11 @@
       <w:lang w:val="en-US" w:eastAsia="en-US"/>
     </w:rPr>
   </w:style>
-  <w:style w:type="paragraph" w:styleId="Kommentaremne">
+  <w:style w:type="paragraph" w:styleId="CommentSubject">
     <w:name w:val="annotation subject"/>
-    <w:basedOn w:val="Kommentartekst"/>
-    <w:next w:val="Kommentartekst"/>
-    <w:link w:val="KommentaremneTegn"/>
+    <w:basedOn w:val="CommentText"/>
+    <w:next w:val="CommentText"/>
+    <w:link w:val="CommentSubjectChar"/>
     <w:uiPriority w:val="99"/>
     <w:semiHidden/>
     <w:rsid w:val="008A4CDA"/>
@@ -9501,10 +8534,10 @@
       <w:bCs w:val="0"/>
     </w:rPr>
   </w:style>
-  <w:style w:type="character" w:customStyle="1" w:styleId="KommentaremneTegn">
-    <w:name w:val="Kommentaremne Tegn"/>
-    <w:basedOn w:val="KommentartekstTegn"/>
-    <w:link w:val="Kommentaremne"/>
+  <w:style w:type="character" w:customStyle="1" w:styleId="CommentSubjectChar">
+    <w:name w:val="Comment Subject Char"/>
+    <w:basedOn w:val="CommentTextChar"/>
+    <w:link w:val="CommentSubject"/>
     <w:uiPriority w:val="99"/>
     <w:locked/>
     <w:rsid w:val="00E902E4"/>
@@ -9534,7 +8567,7 @@
       <w:lang w:val="en-US" w:eastAsia="en-US"/>
     </w:rPr>
   </w:style>
-  <w:style w:type="paragraph" w:styleId="Billedtekst">
+  <w:style w:type="paragraph" w:styleId="Caption">
     <w:name w:val="caption"/>
     <w:basedOn w:val="Normal"/>
     <w:next w:val="Normal"/>
@@ -9548,9 +8581,9 @@
       <w:szCs w:val="20"/>
     </w:rPr>
   </w:style>
-  <w:style w:type="character" w:styleId="Strk">
+  <w:style w:type="character" w:styleId="Strong">
     <w:name w:val="Strong"/>
-    <w:basedOn w:val="Standardskrifttypeiafsnit"/>
+    <w:basedOn w:val="DefaultParagraphFont"/>
     <w:uiPriority w:val="99"/>
     <w:qFormat/>
     <w:rsid w:val="00C55714"/>
@@ -9617,14 +8650,14 @@
   </w:style>
   <w:style w:type="paragraph" w:customStyle="1" w:styleId="Formatvorlage1">
     <w:name w:val="Formatvorlage1"/>
-    <w:basedOn w:val="Overskrift3"/>
+    <w:basedOn w:val="Heading3"/>
     <w:next w:val="BodyText31"/>
     <w:uiPriority w:val="99"/>
     <w:rsid w:val="008A4CDA"/>
   </w:style>
   <w:style w:type="paragraph" w:customStyle="1" w:styleId="3">
     <w:name w:val="ü3"/>
-    <w:basedOn w:val="Overskrift1"/>
+    <w:basedOn w:val="Heading1"/>
     <w:uiPriority w:val="99"/>
     <w:rsid w:val="008A4CDA"/>
   </w:style>
@@ -9636,11 +8669,11 @@
   </w:style>
   <w:style w:type="paragraph" w:customStyle="1" w:styleId="2">
     <w:name w:val="ü2"/>
-    <w:basedOn w:val="Overskrift2"/>
+    <w:basedOn w:val="Heading2"/>
     <w:uiPriority w:val="99"/>
     <w:rsid w:val="008A4CDA"/>
   </w:style>
-  <w:style w:type="paragraph" w:styleId="Indholdsfortegnelse2">
+  <w:style w:type="paragraph" w:styleId="TOC2">
     <w:name w:val="toc 2"/>
     <w:basedOn w:val="Normal"/>
     <w:next w:val="Normal"/>
@@ -9657,7 +8690,7 @@
       <w:szCs w:val="22"/>
     </w:rPr>
   </w:style>
-  <w:style w:type="paragraph" w:styleId="Indholdsfortegnelse1">
+  <w:style w:type="paragraph" w:styleId="TOC1">
     <w:name w:val="toc 1"/>
     <w:basedOn w:val="Normal"/>
     <w:next w:val="Normal"/>
@@ -9672,7 +8705,7 @@
       <w:b/>
     </w:rPr>
   </w:style>
-  <w:style w:type="paragraph" w:styleId="Indholdsfortegnelse3">
+  <w:style w:type="paragraph" w:styleId="TOC3">
     <w:name w:val="toc 3"/>
     <w:basedOn w:val="Normal"/>
     <w:next w:val="Normal"/>
@@ -9688,7 +8721,7 @@
       <w:szCs w:val="22"/>
     </w:rPr>
   </w:style>
-  <w:style w:type="paragraph" w:styleId="Indholdsfortegnelse4">
+  <w:style w:type="paragraph" w:styleId="TOC4">
     <w:name w:val="toc 4"/>
     <w:basedOn w:val="Normal"/>
     <w:next w:val="Normal"/>
@@ -9704,7 +8737,7 @@
       <w:szCs w:val="20"/>
     </w:rPr>
   </w:style>
-  <w:style w:type="paragraph" w:styleId="Indholdsfortegnelse5">
+  <w:style w:type="paragraph" w:styleId="TOC5">
     <w:name w:val="toc 5"/>
     <w:basedOn w:val="Normal"/>
     <w:next w:val="Normal"/>
@@ -9720,7 +8753,7 @@
       <w:szCs w:val="20"/>
     </w:rPr>
   </w:style>
-  <w:style w:type="paragraph" w:styleId="Indholdsfortegnelse6">
+  <w:style w:type="paragraph" w:styleId="TOC6">
     <w:name w:val="toc 6"/>
     <w:basedOn w:val="Normal"/>
     <w:next w:val="Normal"/>
@@ -9736,7 +8769,7 @@
       <w:szCs w:val="20"/>
     </w:rPr>
   </w:style>
-  <w:style w:type="paragraph" w:styleId="Indholdsfortegnelse7">
+  <w:style w:type="paragraph" w:styleId="TOC7">
     <w:name w:val="toc 7"/>
     <w:basedOn w:val="Normal"/>
     <w:next w:val="Normal"/>
@@ -9752,7 +8785,7 @@
       <w:szCs w:val="20"/>
     </w:rPr>
   </w:style>
-  <w:style w:type="paragraph" w:styleId="Indholdsfortegnelse8">
+  <w:style w:type="paragraph" w:styleId="TOC8">
     <w:name w:val="toc 8"/>
     <w:basedOn w:val="Normal"/>
     <w:next w:val="Normal"/>
@@ -9768,7 +8801,7 @@
       <w:szCs w:val="20"/>
     </w:rPr>
   </w:style>
-  <w:style w:type="paragraph" w:styleId="Indholdsfortegnelse9">
+  <w:style w:type="paragraph" w:styleId="TOC9">
     <w:name w:val="toc 9"/>
     <w:basedOn w:val="Normal"/>
     <w:next w:val="Normal"/>
@@ -9845,9 +8878,9 @@
       <w:lang w:val="de-DE" w:eastAsia="en-US"/>
     </w:rPr>
   </w:style>
-  <w:style w:type="character" w:styleId="Fremhv">
+  <w:style w:type="character" w:styleId="Emphasis">
     <w:name w:val="Emphasis"/>
-    <w:basedOn w:val="Standardskrifttypeiafsnit"/>
+    <w:basedOn w:val="DefaultParagraphFont"/>
     <w:uiPriority w:val="99"/>
     <w:rsid w:val="00C55714"/>
     <w:rPr>
@@ -9856,20 +8889,20 @@
       <w:szCs w:val="22"/>
     </w:rPr>
   </w:style>
-  <w:style w:type="paragraph" w:styleId="Brdtekst2">
+  <w:style w:type="paragraph" w:styleId="BodyText2">
     <w:name w:val="Body Text 2"/>
     <w:basedOn w:val="Normal"/>
-    <w:link w:val="Brdtekst2Tegn"/>
+    <w:link w:val="BodyText2Char"/>
     <w:uiPriority w:val="99"/>
     <w:rsid w:val="00CF2751"/>
     <w:pPr>
       <w:spacing w:after="120" w:line="480" w:lineRule="auto"/>
     </w:pPr>
   </w:style>
-  <w:style w:type="character" w:customStyle="1" w:styleId="Brdtekst2Tegn">
-    <w:name w:val="Brødtekst 2 Tegn"/>
-    <w:basedOn w:val="Standardskrifttypeiafsnit"/>
-    <w:link w:val="Brdtekst2"/>
+  <w:style w:type="character" w:customStyle="1" w:styleId="BodyText2Char">
+    <w:name w:val="Body Text 2 Char"/>
+    <w:basedOn w:val="DefaultParagraphFont"/>
+    <w:link w:val="BodyText2"/>
     <w:uiPriority w:val="99"/>
     <w:locked/>
     <w:rsid w:val="00CF2751"/>
@@ -9896,9 +8929,9 @@
       <w:lang w:val="zh-CN" w:eastAsia="nl-NL"/>
     </w:rPr>
   </w:style>
-  <w:style w:type="paragraph" w:styleId="Overskrift">
+  <w:style w:type="paragraph" w:styleId="TOCHeading">
     <w:name w:val="TOC Heading"/>
-    <w:basedOn w:val="Overskrift1"/>
+    <w:basedOn w:val="Heading1"/>
     <w:next w:val="Normal"/>
     <w:uiPriority w:val="39"/>
     <w:qFormat/>
@@ -10008,9 +9041,9 @@
       <w:lang w:val="de-DE" w:eastAsia="de-DE"/>
     </w:rPr>
   </w:style>
-  <w:style w:type="table" w:styleId="Tabel-Gitter">
+  <w:style w:type="table" w:styleId="TableGrid">
     <w:name w:val="Table Grid"/>
-    <w:basedOn w:val="Tabel-Normal"/>
+    <w:basedOn w:val="TableNormal"/>
     <w:rsid w:val="00E902E4"/>
     <w:rPr>
       <w:sz w:val="20"/>
@@ -10067,10 +9100,10 @@
       <w:lang w:val="de-DE" w:eastAsia="de-DE"/>
     </w:rPr>
   </w:style>
-  <w:style w:type="character" w:customStyle="1" w:styleId="FodnotetekstTegn">
-    <w:name w:val="Fodnotetekst Tegn"/>
-    <w:aliases w:val="Car Tegn,Schriftart: 9 pt Tegn,Schriftart: 10 pt Tegn,Schriftart: 8 pt Tegn,WB-Fußnotentext Tegn,fn Tegn,Footnotes Tegn,Footnote ak Tegn"/>
-    <w:link w:val="Fodnotetekst"/>
+  <w:style w:type="character" w:customStyle="1" w:styleId="FootnoteTextChar1">
+    <w:name w:val="Footnote Text Char1"/>
+    <w:aliases w:val="Car Char1,Schriftart: 9 pt Char1,Schriftart: 10 pt Char1,Schriftart: 8 pt Char1,WB-Fußnotentext Char1,fn Char1,Footnotes Char1,Footnote ak Char1"/>
+    <w:link w:val="FootnoteText"/>
     <w:uiPriority w:val="99"/>
     <w:locked/>
     <w:rsid w:val="00E902E4"/>
@@ -10081,7 +9114,7 @@
       <w:lang w:val="fr-FR" w:eastAsia="fr-BE"/>
     </w:rPr>
   </w:style>
-  <w:style w:type="paragraph" w:styleId="Listeafsnit">
+  <w:style w:type="paragraph" w:styleId="ListParagraph">
     <w:name w:val="List Paragraph"/>
     <w:basedOn w:val="Normal"/>
     <w:uiPriority w:val="99"/>
@@ -10099,9 +9132,9 @@
       <w:lang w:val="en-US" w:eastAsia="en-US"/>
     </w:rPr>
   </w:style>
-  <w:style w:type="character" w:styleId="Svagfremhvning">
+  <w:style w:type="character" w:styleId="SubtleEmphasis">
     <w:name w:val="Subtle Emphasis"/>
-    <w:basedOn w:val="Standardskrifttypeiafsnit"/>
+    <w:basedOn w:val="DefaultParagraphFont"/>
     <w:uiPriority w:val="99"/>
     <w:qFormat/>
     <w:rsid w:val="00C55714"/>
@@ -10165,11 +9198,11 @@
     <w:uiPriority w:val="99"/>
     <w:rsid w:val="00E902E4"/>
   </w:style>
-  <w:style w:type="paragraph" w:styleId="Citat">
+  <w:style w:type="paragraph" w:styleId="Quote">
     <w:name w:val="Quote"/>
     <w:basedOn w:val="Normal"/>
     <w:next w:val="Normal"/>
-    <w:link w:val="CitatTegn"/>
+    <w:link w:val="QuoteChar"/>
     <w:uiPriority w:val="29"/>
     <w:qFormat/>
     <w:rsid w:val="00C55714"/>
@@ -10179,10 +9212,10 @@
       <w:color w:val="000000" w:themeColor="text1"/>
     </w:rPr>
   </w:style>
-  <w:style w:type="character" w:customStyle="1" w:styleId="CitatTegn">
-    <w:name w:val="Citat Tegn"/>
-    <w:basedOn w:val="Standardskrifttypeiafsnit"/>
-    <w:link w:val="Citat"/>
+  <w:style w:type="character" w:customStyle="1" w:styleId="QuoteChar">
+    <w:name w:val="Quote Char"/>
+    <w:basedOn w:val="DefaultParagraphFont"/>
+    <w:link w:val="Quote"/>
     <w:uiPriority w:val="29"/>
     <w:rsid w:val="00C55714"/>
     <w:rPr>
@@ -10197,7 +9230,7 @@
       <w:lang w:val="en-GB" w:eastAsia="fi-FI"/>
     </w:rPr>
   </w:style>
-  <w:style w:type="paragraph" w:styleId="Korrektur">
+  <w:style w:type="paragraph" w:styleId="Revision">
     <w:name w:val="Revision"/>
     <w:hidden/>
     <w:uiPriority w:val="99"/>
@@ -10214,13 +9247,13 @@
   </w:style>
   <w:style w:type="character" w:customStyle="1" w:styleId="apple-style-span">
     <w:name w:val="apple-style-span"/>
-    <w:basedOn w:val="Standardskrifttypeiafsnit"/>
+    <w:basedOn w:val="DefaultParagraphFont"/>
     <w:rsid w:val="00E902DF"/>
   </w:style>
   <w:style w:type="table" w:customStyle="1" w:styleId="TableGrid1">
     <w:name w:val="Table Grid1"/>
-    <w:basedOn w:val="Tabel-Normal"/>
-    <w:next w:val="Tabel-Gitter"/>
+    <w:basedOn w:val="TableNormal"/>
+    <w:next w:val="TableGrid"/>
     <w:rsid w:val="00A26975"/>
     <w:rPr>
       <w:rFonts w:eastAsia="Times New Roman"/>
@@ -10530,7 +9563,7 @@
 </file>
 
 <file path=customXml/itemProps1.xml><?xml version="1.0" encoding="utf-8"?>
-<ds:datastoreItem xmlns:ds="http://schemas.openxmlformats.org/officeDocument/2006/customXml" ds:itemID="{8BE72B14-0C7A-40CB-92AF-E20C71418E86}">
+<ds:datastoreItem xmlns:ds="http://schemas.openxmlformats.org/officeDocument/2006/customXml" ds:itemID="{504A16C6-298E-48D2-8D7D-F3EF0FFB2E5F}">
   <ds:schemaRefs>
     <ds:schemaRef ds:uri="http://schemas.openxmlformats.org/officeDocument/2006/bibliography"/>
   </ds:schemaRefs>

</xml_diff>